<commit_message>
add for another PC
</commit_message>
<xml_diff>
--- a/ผลการจัดตารางเดินทาง _update ภาพ.docx
+++ b/ผลการจัดตารางเดินทาง _update ภาพ.docx
@@ -10,7 +10,7 @@
         <w:ind w:left="426" w:right="-46" w:hanging="426"/>
         <w:jc w:val="thaiDistribute"/>
         <w:rPr>
-          <w:rFonts w:ascii="TH Sarabun New" w:hAnsi="TH Sarabun New" w:cs="TH Sarabun New" w:hint="cs"/>
+          <w:rFonts w:ascii="TH Sarabun New" w:hAnsi="TH Sarabun New" w:cs="TH Sarabun New"/>
           <w:b/>
           <w:bCs/>
           <w:sz w:val="32"/>
@@ -35,7 +35,7 @@
         <w:ind w:right="-46"/>
         <w:jc w:val="thaiDistribute"/>
         <w:rPr>
-          <w:rFonts w:ascii="TH Sarabun New" w:hAnsi="TH Sarabun New" w:cs="TH Sarabun New" w:hint="cs"/>
+          <w:rFonts w:ascii="TH Sarabun New" w:hAnsi="TH Sarabun New" w:cs="TH Sarabun New"/>
           <w:b/>
           <w:bCs/>
           <w:sz w:val="32"/>
@@ -305,7 +305,7 @@
         <w:ind w:right="-46"/>
         <w:jc w:val="thaiDistribute"/>
         <w:rPr>
-          <w:rFonts w:ascii="TH Sarabun New" w:hAnsi="TH Sarabun New" w:cs="TH Sarabun New" w:hint="cs"/>
+          <w:rFonts w:ascii="TH Sarabun New" w:hAnsi="TH Sarabun New" w:cs="TH Sarabun New"/>
           <w:sz w:val="32"/>
           <w:szCs w:val="32"/>
         </w:rPr>
@@ -326,7 +326,7 @@
         <w:ind w:right="-46"/>
         <w:jc w:val="thaiDistribute"/>
         <w:rPr>
-          <w:rFonts w:ascii="TH Sarabun New" w:hAnsi="TH Sarabun New" w:cs="TH Sarabun New" w:hint="cs"/>
+          <w:rFonts w:ascii="TH Sarabun New" w:hAnsi="TH Sarabun New" w:cs="TH Sarabun New"/>
           <w:sz w:val="32"/>
           <w:szCs w:val="32"/>
         </w:rPr>
@@ -548,6 +548,16 @@
             <w:pPr>
               <w:jc w:val="center"/>
               <w:rPr>
+                <w:rFonts w:ascii="TH Sarabun New" w:eastAsia="Times New Roman" w:hAnsi="TH Sarabun New" w:cs="TH Sarabun New"/>
+                <w:b/>
+                <w:bCs/>
+                <w:sz w:val="24"/>
+                <w:szCs w:val="24"/>
+                <w:cs/>
+              </w:rPr>
+            </w:pPr>
+            <w:r>
+              <w:rPr>
                 <w:rFonts w:ascii="TH Sarabun New" w:eastAsia="Times New Roman" w:hAnsi="TH Sarabun New" w:cs="TH Sarabun New" w:hint="cs"/>
                 <w:b/>
                 <w:bCs/>
@@ -555,6 +565,26 @@
                 <w:szCs w:val="24"/>
                 <w:cs/>
               </w:rPr>
+              <w:t>ประเภทสินค้า</w:t>
+            </w:r>
+          </w:p>
+        </w:tc>
+        <w:tc>
+          <w:tcPr>
+            <w:tcW w:w="886" w:type="dxa"/>
+            <w:noWrap/>
+            <w:hideMark/>
+          </w:tcPr>
+          <w:p>
+            <w:pPr>
+              <w:jc w:val="center"/>
+              <w:rPr>
+                <w:rFonts w:ascii="TH Sarabun New" w:eastAsia="Times New Roman" w:hAnsi="TH Sarabun New" w:cs="TH Sarabun New"/>
+                <w:b/>
+                <w:bCs/>
+                <w:sz w:val="24"/>
+                <w:szCs w:val="24"/>
+              </w:rPr>
             </w:pPr>
             <w:r>
               <w:rPr>
@@ -565,27 +595,78 @@
                 <w:szCs w:val="24"/>
                 <w:cs/>
               </w:rPr>
-              <w:t>ประเภทสินค้า</w:t>
-            </w:r>
-          </w:p>
-        </w:tc>
-        <w:tc>
-          <w:tcPr>
-            <w:tcW w:w="886" w:type="dxa"/>
-            <w:noWrap/>
-            <w:hideMark/>
-          </w:tcPr>
-          <w:p>
-            <w:pPr>
-              <w:jc w:val="center"/>
+              <w:t>ปริมาณ</w:t>
+            </w:r>
+            <w:r>
               <w:rPr>
                 <w:rFonts w:ascii="TH Sarabun New" w:eastAsia="Times New Roman" w:hAnsi="TH Sarabun New" w:cs="TH Sarabun New"/>
                 <w:b/>
                 <w:bCs/>
                 <w:sz w:val="24"/>
                 <w:szCs w:val="24"/>
-              </w:rPr>
-            </w:pPr>
+                <w:cs/>
+              </w:rPr>
+              <w:t>สินค้า (ตัน)</w:t>
+            </w:r>
+          </w:p>
+        </w:tc>
+        <w:tc>
+          <w:tcPr>
+            <w:tcW w:w="1035" w:type="dxa"/>
+          </w:tcPr>
+          <w:p>
+            <w:pPr>
+              <w:jc w:val="center"/>
+              <w:rPr>
+                <w:rFonts w:ascii="TH Sarabun New" w:eastAsia="Times New Roman" w:hAnsi="TH Sarabun New" w:cs="TH Sarabun New"/>
+                <w:b/>
+                <w:bCs/>
+                <w:sz w:val="24"/>
+                <w:szCs w:val="24"/>
+                <w:cs/>
+              </w:rPr>
+            </w:pPr>
+            <w:r>
+              <w:rPr>
+                <w:rFonts w:ascii="TH Sarabun New" w:eastAsia="Times New Roman" w:hAnsi="TH Sarabun New" w:cs="TH Sarabun New"/>
+                <w:b/>
+                <w:bCs/>
+                <w:sz w:val="24"/>
+                <w:szCs w:val="24"/>
+                <w:cs/>
+              </w:rPr>
+              <w:t>เวลาที่เริ่มต้นการขนส่ง</w:t>
+            </w:r>
+          </w:p>
+        </w:tc>
+        <w:tc>
+          <w:tcPr>
+            <w:tcW w:w="1120" w:type="dxa"/>
+            <w:noWrap/>
+            <w:hideMark/>
+          </w:tcPr>
+          <w:p>
+            <w:pPr>
+              <w:jc w:val="center"/>
+              <w:rPr>
+                <w:rFonts w:ascii="TH Sarabun New" w:eastAsia="Times New Roman" w:hAnsi="TH Sarabun New" w:cs="TH Sarabun New"/>
+                <w:b/>
+                <w:bCs/>
+                <w:sz w:val="24"/>
+                <w:szCs w:val="24"/>
+              </w:rPr>
+            </w:pPr>
+            <w:r>
+              <w:rPr>
+                <w:rFonts w:ascii="TH Sarabun New" w:eastAsia="Times New Roman" w:hAnsi="TH Sarabun New" w:cs="TH Sarabun New"/>
+                <w:b/>
+                <w:bCs/>
+                <w:sz w:val="24"/>
+                <w:szCs w:val="24"/>
+                <w:cs/>
+              </w:rPr>
+              <w:t>เวลาที่</w:t>
+            </w:r>
             <w:r>
               <w:rPr>
                 <w:rFonts w:ascii="TH Sarabun New" w:eastAsia="Times New Roman" w:hAnsi="TH Sarabun New" w:cs="TH Sarabun New" w:hint="cs"/>
@@ -595,7 +676,7 @@
                 <w:szCs w:val="24"/>
                 <w:cs/>
               </w:rPr>
-              <w:t>ปริมาณ</w:t>
+              <w:t>กำหนดสิ้นสุด</w:t>
             </w:r>
             <w:r>
               <w:rPr>
@@ -606,13 +687,15 @@
                 <w:szCs w:val="24"/>
                 <w:cs/>
               </w:rPr>
-              <w:t>สินค้า (ตัน)</w:t>
-            </w:r>
-          </w:p>
-        </w:tc>
-        <w:tc>
-          <w:tcPr>
-            <w:tcW w:w="1035" w:type="dxa"/>
+              <w:t>การขนส่ง</w:t>
+            </w:r>
+          </w:p>
+        </w:tc>
+        <w:tc>
+          <w:tcPr>
+            <w:tcW w:w="967" w:type="dxa"/>
+            <w:noWrap/>
+            <w:hideMark/>
           </w:tcPr>
           <w:p>
             <w:pPr>
@@ -623,7 +706,6 @@
                 <w:bCs/>
                 <w:sz w:val="24"/>
                 <w:szCs w:val="24"/>
-                <w:cs/>
               </w:rPr>
             </w:pPr>
             <w:r>
@@ -635,37 +717,7 @@
                 <w:szCs w:val="24"/>
                 <w:cs/>
               </w:rPr>
-              <w:t>เวลาที่เริ่มต้นการขนส่ง</w:t>
-            </w:r>
-          </w:p>
-        </w:tc>
-        <w:tc>
-          <w:tcPr>
-            <w:tcW w:w="1120" w:type="dxa"/>
-            <w:noWrap/>
-            <w:hideMark/>
-          </w:tcPr>
-          <w:p>
-            <w:pPr>
-              <w:jc w:val="center"/>
-              <w:rPr>
-                <w:rFonts w:ascii="TH Sarabun New" w:eastAsia="Times New Roman" w:hAnsi="TH Sarabun New" w:cs="TH Sarabun New"/>
-                <w:b/>
-                <w:bCs/>
-                <w:sz w:val="24"/>
-                <w:szCs w:val="24"/>
-              </w:rPr>
-            </w:pPr>
-            <w:r>
-              <w:rPr>
-                <w:rFonts w:ascii="TH Sarabun New" w:eastAsia="Times New Roman" w:hAnsi="TH Sarabun New" w:cs="TH Sarabun New"/>
-                <w:b/>
-                <w:bCs/>
-                <w:sz w:val="24"/>
-                <w:szCs w:val="24"/>
-                <w:cs/>
-              </w:rPr>
-              <w:t>เวลาที่</w:t>
+              <w:t xml:space="preserve">อัตรารวมการขนถ่าย </w:t>
             </w:r>
             <w:r>
               <w:rPr>
@@ -676,7 +728,7 @@
                 <w:szCs w:val="24"/>
                 <w:cs/>
               </w:rPr>
-              <w:t>กำหนดสิ้นสุด</w:t>
+              <w:t>ของลูกค้า</w:t>
             </w:r>
             <w:r>
               <w:rPr>
@@ -687,58 +739,6 @@
                 <w:szCs w:val="24"/>
                 <w:cs/>
               </w:rPr>
-              <w:t>การขนส่ง</w:t>
-            </w:r>
-          </w:p>
-        </w:tc>
-        <w:tc>
-          <w:tcPr>
-            <w:tcW w:w="967" w:type="dxa"/>
-            <w:noWrap/>
-            <w:hideMark/>
-          </w:tcPr>
-          <w:p>
-            <w:pPr>
-              <w:jc w:val="center"/>
-              <w:rPr>
-                <w:rFonts w:ascii="TH Sarabun New" w:eastAsia="Times New Roman" w:hAnsi="TH Sarabun New" w:cs="TH Sarabun New"/>
-                <w:b/>
-                <w:bCs/>
-                <w:sz w:val="24"/>
-                <w:szCs w:val="24"/>
-              </w:rPr>
-            </w:pPr>
-            <w:r>
-              <w:rPr>
-                <w:rFonts w:ascii="TH Sarabun New" w:eastAsia="Times New Roman" w:hAnsi="TH Sarabun New" w:cs="TH Sarabun New"/>
-                <w:b/>
-                <w:bCs/>
-                <w:sz w:val="24"/>
-                <w:szCs w:val="24"/>
-                <w:cs/>
-              </w:rPr>
-              <w:t xml:space="preserve">อัตรารวมการขนถ่าย </w:t>
-            </w:r>
-            <w:r>
-              <w:rPr>
-                <w:rFonts w:ascii="TH Sarabun New" w:eastAsia="Times New Roman" w:hAnsi="TH Sarabun New" w:cs="TH Sarabun New" w:hint="cs"/>
-                <w:b/>
-                <w:bCs/>
-                <w:sz w:val="24"/>
-                <w:szCs w:val="24"/>
-                <w:cs/>
-              </w:rPr>
-              <w:t>ของลูกค้า</w:t>
-            </w:r>
-            <w:r>
-              <w:rPr>
-                <w:rFonts w:ascii="TH Sarabun New" w:eastAsia="Times New Roman" w:hAnsi="TH Sarabun New" w:cs="TH Sarabun New"/>
-                <w:b/>
-                <w:bCs/>
-                <w:sz w:val="24"/>
-                <w:szCs w:val="24"/>
-                <w:cs/>
-              </w:rPr>
               <w:t>(ตัน/ชม.)</w:t>
             </w:r>
           </w:p>
@@ -829,11 +829,36 @@
             <w:pPr>
               <w:jc w:val="right"/>
               <w:rPr>
+                <w:rFonts w:ascii="TH Sarabun New" w:eastAsia="Times New Roman" w:hAnsi="TH Sarabun New" w:cs="TH Sarabun New"/>
+                <w:sz w:val="24"/>
+                <w:szCs w:val="24"/>
+                <w:cs/>
+              </w:rPr>
+            </w:pPr>
+            <w:r>
+              <w:rPr>
                 <w:rFonts w:ascii="TH Sarabun New" w:eastAsia="Times New Roman" w:hAnsi="TH Sarabun New" w:cs="TH Sarabun New" w:hint="cs"/>
                 <w:sz w:val="24"/>
                 <w:szCs w:val="24"/>
                 <w:cs/>
               </w:rPr>
+              <w:t xml:space="preserve">ลูกค้ารายที่ 1 </w:t>
+            </w:r>
+          </w:p>
+        </w:tc>
+        <w:tc>
+          <w:tcPr>
+            <w:tcW w:w="1034" w:type="dxa"/>
+          </w:tcPr>
+          <w:p>
+            <w:pPr>
+              <w:jc w:val="center"/>
+              <w:rPr>
+                <w:rFonts w:ascii="TH Sarabun New" w:eastAsia="Times New Roman" w:hAnsi="TH Sarabun New" w:cs="TH Sarabun New"/>
+                <w:sz w:val="24"/>
+                <w:szCs w:val="24"/>
+                <w:cs/>
+              </w:rPr>
             </w:pPr>
             <w:r>
               <w:rPr>
@@ -842,31 +867,6 @@
                 <w:szCs w:val="24"/>
                 <w:cs/>
               </w:rPr>
-              <w:t xml:space="preserve">ลูกค้ารายที่ 1 </w:t>
-            </w:r>
-          </w:p>
-        </w:tc>
-        <w:tc>
-          <w:tcPr>
-            <w:tcW w:w="1034" w:type="dxa"/>
-          </w:tcPr>
-          <w:p>
-            <w:pPr>
-              <w:jc w:val="center"/>
-              <w:rPr>
-                <w:rFonts w:ascii="TH Sarabun New" w:eastAsia="Times New Roman" w:hAnsi="TH Sarabun New" w:cs="TH Sarabun New" w:hint="cs"/>
-                <w:sz w:val="24"/>
-                <w:szCs w:val="24"/>
-                <w:cs/>
-              </w:rPr>
-            </w:pPr>
-            <w:r>
-              <w:rPr>
-                <w:rFonts w:ascii="TH Sarabun New" w:eastAsia="Times New Roman" w:hAnsi="TH Sarabun New" w:cs="TH Sarabun New" w:hint="cs"/>
-                <w:sz w:val="24"/>
-                <w:szCs w:val="24"/>
-                <w:cs/>
-              </w:rPr>
               <w:t>ปุ๋ย</w:t>
             </w:r>
           </w:p>
@@ -881,7 +881,7 @@
             <w:pPr>
               <w:jc w:val="right"/>
               <w:rPr>
-                <w:rFonts w:ascii="TH Sarabun New" w:eastAsia="Times New Roman" w:hAnsi="TH Sarabun New" w:cs="TH Sarabun New" w:hint="cs"/>
+                <w:rFonts w:ascii="TH Sarabun New" w:eastAsia="Times New Roman" w:hAnsi="TH Sarabun New" w:cs="TH Sarabun New"/>
                 <w:sz w:val="24"/>
                 <w:szCs w:val="24"/>
               </w:rPr>
@@ -1143,7 +1143,7 @@
             <w:pPr>
               <w:jc w:val="center"/>
               <w:rPr>
-                <w:rFonts w:ascii="TH Sarabun New" w:eastAsia="Times New Roman" w:hAnsi="TH Sarabun New" w:cs="TH Sarabun New" w:hint="cs"/>
+                <w:rFonts w:ascii="TH Sarabun New" w:eastAsia="Times New Roman" w:hAnsi="TH Sarabun New" w:cs="TH Sarabun New"/>
                 <w:sz w:val="24"/>
                 <w:szCs w:val="24"/>
                 <w:cs/>
@@ -1440,7 +1440,7 @@
             <w:pPr>
               <w:jc w:val="center"/>
               <w:rPr>
-                <w:rFonts w:ascii="TH Sarabun New" w:eastAsia="Times New Roman" w:hAnsi="TH Sarabun New" w:cs="TH Sarabun New" w:hint="cs"/>
+                <w:rFonts w:ascii="TH Sarabun New" w:eastAsia="Times New Roman" w:hAnsi="TH Sarabun New" w:cs="TH Sarabun New"/>
                 <w:sz w:val="24"/>
                 <w:szCs w:val="24"/>
                 <w:cs/>
@@ -1640,7 +1640,7 @@
         <w:ind w:right="-46"/>
         <w:jc w:val="thaiDistribute"/>
         <w:rPr>
-          <w:rFonts w:ascii="TH Sarabun New" w:hAnsi="TH Sarabun New" w:cs="TH Sarabun New" w:hint="cs"/>
+          <w:rFonts w:ascii="TH Sarabun New" w:hAnsi="TH Sarabun New" w:cs="TH Sarabun New"/>
           <w:sz w:val="32"/>
           <w:szCs w:val="32"/>
         </w:rPr>
@@ -1816,6 +1816,16 @@
             <w:pPr>
               <w:jc w:val="center"/>
               <w:rPr>
+                <w:rFonts w:ascii="TH Sarabun New" w:eastAsia="Times New Roman" w:hAnsi="TH Sarabun New" w:cs="TH Sarabun New"/>
+                <w:b/>
+                <w:bCs/>
+                <w:sz w:val="24"/>
+                <w:szCs w:val="24"/>
+                <w:cs/>
+              </w:rPr>
+            </w:pPr>
+            <w:r>
+              <w:rPr>
                 <w:rFonts w:ascii="TH Sarabun New" w:eastAsia="Times New Roman" w:hAnsi="TH Sarabun New" w:cs="TH Sarabun New" w:hint="cs"/>
                 <w:b/>
                 <w:bCs/>
@@ -1823,7 +1833,19 @@
                 <w:szCs w:val="24"/>
                 <w:cs/>
               </w:rPr>
-            </w:pPr>
+              <w:t xml:space="preserve">เวลาเครมพร้อมใช้งานหลังเวลาเริ่ม </w:t>
+            </w:r>
+            <w:r>
+              <w:rPr>
+                <w:rFonts w:ascii="TH Sarabun New" w:eastAsia="Times New Roman" w:hAnsi="TH Sarabun New" w:cs="TH Sarabun New"/>
+                <w:b/>
+                <w:bCs/>
+                <w:sz w:val="24"/>
+                <w:szCs w:val="24"/>
+                <w:cs/>
+              </w:rPr>
+              <w:t>(</w:t>
+            </w:r>
             <w:r>
               <w:rPr>
                 <w:rFonts w:ascii="TH Sarabun New" w:eastAsia="Times New Roman" w:hAnsi="TH Sarabun New" w:cs="TH Sarabun New" w:hint="cs"/>
@@ -1833,7 +1855,7 @@
                 <w:szCs w:val="24"/>
                 <w:cs/>
               </w:rPr>
-              <w:t xml:space="preserve">เวลาเครมพร้อมใช้งานหลังเวลาเริ่ม </w:t>
+              <w:t>ชม</w:t>
             </w:r>
             <w:r>
               <w:rPr>
@@ -1844,28 +1866,6 @@
                 <w:szCs w:val="24"/>
                 <w:cs/>
               </w:rPr>
-              <w:t>(</w:t>
-            </w:r>
-            <w:r>
-              <w:rPr>
-                <w:rFonts w:ascii="TH Sarabun New" w:eastAsia="Times New Roman" w:hAnsi="TH Sarabun New" w:cs="TH Sarabun New" w:hint="cs"/>
-                <w:b/>
-                <w:bCs/>
-                <w:sz w:val="24"/>
-                <w:szCs w:val="24"/>
-                <w:cs/>
-              </w:rPr>
-              <w:t>ชม</w:t>
-            </w:r>
-            <w:r>
-              <w:rPr>
-                <w:rFonts w:ascii="TH Sarabun New" w:eastAsia="Times New Roman" w:hAnsi="TH Sarabun New" w:cs="TH Sarabun New"/>
-                <w:b/>
-                <w:bCs/>
-                <w:sz w:val="24"/>
-                <w:szCs w:val="24"/>
-                <w:cs/>
-              </w:rPr>
               <w:t>)</w:t>
             </w:r>
           </w:p>
@@ -1907,9 +1907,34 @@
             <w:pPr>
               <w:jc w:val="center"/>
               <w:rPr>
+                <w:rFonts w:ascii="TH Sarabun New" w:eastAsia="Times New Roman" w:hAnsi="TH Sarabun New" w:cs="TH Sarabun New"/>
+                <w:sz w:val="24"/>
+                <w:szCs w:val="24"/>
+              </w:rPr>
+            </w:pPr>
+            <w:r>
+              <w:rPr>
                 <w:rFonts w:ascii="TH Sarabun New" w:eastAsia="Times New Roman" w:hAnsi="TH Sarabun New" w:cs="TH Sarabun New" w:hint="cs"/>
                 <w:sz w:val="24"/>
                 <w:szCs w:val="24"/>
+                <w:cs/>
+              </w:rPr>
+              <w:t>ทุ่นที่ 1 - เครนที่ 1</w:t>
+            </w:r>
+          </w:p>
+        </w:tc>
+        <w:tc>
+          <w:tcPr>
+            <w:tcW w:w="3510" w:type="dxa"/>
+            <w:noWrap/>
+            <w:hideMark/>
+          </w:tcPr>
+          <w:p>
+            <w:pPr>
+              <w:rPr>
+                <w:rFonts w:ascii="TH Sarabun New" w:eastAsia="Times New Roman" w:hAnsi="TH Sarabun New" w:cs="TH Sarabun New"/>
+                <w:sz w:val="24"/>
+                <w:szCs w:val="24"/>
               </w:rPr>
             </w:pPr>
             <w:r>
@@ -1919,31 +1944,6 @@
                 <w:szCs w:val="24"/>
                 <w:cs/>
               </w:rPr>
-              <w:t>ทุ่นที่ 1 - เครนที่ 1</w:t>
-            </w:r>
-          </w:p>
-        </w:tc>
-        <w:tc>
-          <w:tcPr>
-            <w:tcW w:w="3510" w:type="dxa"/>
-            <w:noWrap/>
-            <w:hideMark/>
-          </w:tcPr>
-          <w:p>
-            <w:pPr>
-              <w:rPr>
-                <w:rFonts w:ascii="TH Sarabun New" w:eastAsia="Times New Roman" w:hAnsi="TH Sarabun New" w:cs="TH Sarabun New"/>
-                <w:sz w:val="24"/>
-                <w:szCs w:val="24"/>
-              </w:rPr>
-            </w:pPr>
-            <w:r>
-              <w:rPr>
-                <w:rFonts w:ascii="TH Sarabun New" w:eastAsia="Times New Roman" w:hAnsi="TH Sarabun New" w:cs="TH Sarabun New" w:hint="cs"/>
-                <w:sz w:val="24"/>
-                <w:szCs w:val="24"/>
-                <w:cs/>
-              </w:rPr>
               <w:t>400</w:t>
             </w:r>
           </w:p>
@@ -1955,7 +1955,7 @@
           <w:p>
             <w:pPr>
               <w:rPr>
-                <w:rFonts w:ascii="TH Sarabun New" w:eastAsia="Times New Roman" w:hAnsi="TH Sarabun New" w:cs="TH Sarabun New" w:hint="cs"/>
+                <w:rFonts w:ascii="TH Sarabun New" w:eastAsia="Times New Roman" w:hAnsi="TH Sarabun New" w:cs="TH Sarabun New"/>
                 <w:sz w:val="24"/>
                 <w:szCs w:val="24"/>
                 <w:cs/>
@@ -2056,7 +2056,7 @@
           <w:p>
             <w:pPr>
               <w:rPr>
-                <w:rFonts w:ascii="TH Sarabun New" w:eastAsia="Times New Roman" w:hAnsi="TH Sarabun New" w:cs="TH Sarabun New" w:hint="cs"/>
+                <w:rFonts w:ascii="TH Sarabun New" w:eastAsia="Times New Roman" w:hAnsi="TH Sarabun New" w:cs="TH Sarabun New"/>
                 <w:sz w:val="24"/>
                 <w:szCs w:val="24"/>
                 <w:cs/>
@@ -2157,7 +2157,7 @@
           <w:p>
             <w:pPr>
               <w:rPr>
-                <w:rFonts w:ascii="TH Sarabun New" w:eastAsia="Times New Roman" w:hAnsi="TH Sarabun New" w:cs="TH Sarabun New" w:hint="cs"/>
+                <w:rFonts w:ascii="TH Sarabun New" w:eastAsia="Times New Roman" w:hAnsi="TH Sarabun New" w:cs="TH Sarabun New"/>
                 <w:sz w:val="24"/>
                 <w:szCs w:val="24"/>
                 <w:cs/>
@@ -2208,11 +2208,36 @@
             <w:pPr>
               <w:jc w:val="center"/>
               <w:rPr>
+                <w:rFonts w:ascii="TH Sarabun New" w:eastAsia="Times New Roman" w:hAnsi="TH Sarabun New" w:cs="TH Sarabun New"/>
+                <w:sz w:val="24"/>
+                <w:szCs w:val="24"/>
+                <w:cs/>
+              </w:rPr>
+            </w:pPr>
+            <w:r>
+              <w:rPr>
                 <w:rFonts w:ascii="TH Sarabun New" w:eastAsia="Times New Roman" w:hAnsi="TH Sarabun New" w:cs="TH Sarabun New" w:hint="cs"/>
                 <w:sz w:val="24"/>
                 <w:szCs w:val="24"/>
                 <w:cs/>
               </w:rPr>
+              <w:t>ทุ่นที่ 2 - เครนที่ 1</w:t>
+            </w:r>
+          </w:p>
+        </w:tc>
+        <w:tc>
+          <w:tcPr>
+            <w:tcW w:w="3510" w:type="dxa"/>
+            <w:noWrap/>
+          </w:tcPr>
+          <w:p>
+            <w:pPr>
+              <w:rPr>
+                <w:rFonts w:ascii="TH Sarabun New" w:eastAsia="Times New Roman" w:hAnsi="TH Sarabun New" w:cs="TH Sarabun New"/>
+                <w:sz w:val="24"/>
+                <w:szCs w:val="24"/>
+                <w:cs/>
+              </w:rPr>
             </w:pPr>
             <w:r>
               <w:rPr>
@@ -2221,31 +2246,6 @@
                 <w:szCs w:val="24"/>
                 <w:cs/>
               </w:rPr>
-              <w:t>ทุ่นที่ 2 - เครนที่ 1</w:t>
-            </w:r>
-          </w:p>
-        </w:tc>
-        <w:tc>
-          <w:tcPr>
-            <w:tcW w:w="3510" w:type="dxa"/>
-            <w:noWrap/>
-          </w:tcPr>
-          <w:p>
-            <w:pPr>
-              <w:rPr>
-                <w:rFonts w:ascii="TH Sarabun New" w:eastAsia="Times New Roman" w:hAnsi="TH Sarabun New" w:cs="TH Sarabun New" w:hint="cs"/>
-                <w:sz w:val="24"/>
-                <w:szCs w:val="24"/>
-                <w:cs/>
-              </w:rPr>
-            </w:pPr>
-            <w:r>
-              <w:rPr>
-                <w:rFonts w:ascii="TH Sarabun New" w:eastAsia="Times New Roman" w:hAnsi="TH Sarabun New" w:cs="TH Sarabun New" w:hint="cs"/>
-                <w:sz w:val="24"/>
-                <w:szCs w:val="24"/>
-                <w:cs/>
-              </w:rPr>
               <w:t>360</w:t>
             </w:r>
           </w:p>
@@ -2257,7 +2257,7 @@
           <w:p>
             <w:pPr>
               <w:rPr>
-                <w:rFonts w:ascii="TH Sarabun New" w:eastAsia="Times New Roman" w:hAnsi="TH Sarabun New" w:cs="TH Sarabun New" w:hint="cs"/>
+                <w:rFonts w:ascii="TH Sarabun New" w:eastAsia="Times New Roman" w:hAnsi="TH Sarabun New" w:cs="TH Sarabun New"/>
                 <w:sz w:val="24"/>
                 <w:szCs w:val="24"/>
                 <w:cs/>
@@ -2308,11 +2308,36 @@
             <w:pPr>
               <w:jc w:val="center"/>
               <w:rPr>
+                <w:rFonts w:ascii="TH Sarabun New" w:eastAsia="Times New Roman" w:hAnsi="TH Sarabun New" w:cs="TH Sarabun New"/>
+                <w:sz w:val="24"/>
+                <w:szCs w:val="24"/>
+                <w:cs/>
+              </w:rPr>
+            </w:pPr>
+            <w:r>
+              <w:rPr>
                 <w:rFonts w:ascii="TH Sarabun New" w:eastAsia="Times New Roman" w:hAnsi="TH Sarabun New" w:cs="TH Sarabun New" w:hint="cs"/>
                 <w:sz w:val="24"/>
                 <w:szCs w:val="24"/>
                 <w:cs/>
               </w:rPr>
+              <w:t>ทุ่นที่ 2 - เครนที่ 2</w:t>
+            </w:r>
+          </w:p>
+        </w:tc>
+        <w:tc>
+          <w:tcPr>
+            <w:tcW w:w="3510" w:type="dxa"/>
+            <w:noWrap/>
+          </w:tcPr>
+          <w:p>
+            <w:pPr>
+              <w:rPr>
+                <w:rFonts w:ascii="TH Sarabun New" w:eastAsia="Times New Roman" w:hAnsi="TH Sarabun New" w:cs="TH Sarabun New"/>
+                <w:sz w:val="24"/>
+                <w:szCs w:val="24"/>
+                <w:cs/>
+              </w:rPr>
             </w:pPr>
             <w:r>
               <w:rPr>
@@ -2321,31 +2346,6 @@
                 <w:szCs w:val="24"/>
                 <w:cs/>
               </w:rPr>
-              <w:t>ทุ่นที่ 2 - เครนที่ 2</w:t>
-            </w:r>
-          </w:p>
-        </w:tc>
-        <w:tc>
-          <w:tcPr>
-            <w:tcW w:w="3510" w:type="dxa"/>
-            <w:noWrap/>
-          </w:tcPr>
-          <w:p>
-            <w:pPr>
-              <w:rPr>
-                <w:rFonts w:ascii="TH Sarabun New" w:eastAsia="Times New Roman" w:hAnsi="TH Sarabun New" w:cs="TH Sarabun New" w:hint="cs"/>
-                <w:sz w:val="24"/>
-                <w:szCs w:val="24"/>
-                <w:cs/>
-              </w:rPr>
-            </w:pPr>
-            <w:r>
-              <w:rPr>
-                <w:rFonts w:ascii="TH Sarabun New" w:eastAsia="Times New Roman" w:hAnsi="TH Sarabun New" w:cs="TH Sarabun New" w:hint="cs"/>
-                <w:sz w:val="24"/>
-                <w:szCs w:val="24"/>
-                <w:cs/>
-              </w:rPr>
               <w:t>360</w:t>
             </w:r>
           </w:p>
@@ -2357,7 +2357,7 @@
           <w:p>
             <w:pPr>
               <w:rPr>
-                <w:rFonts w:ascii="TH Sarabun New" w:eastAsia="Times New Roman" w:hAnsi="TH Sarabun New" w:cs="TH Sarabun New" w:hint="cs"/>
+                <w:rFonts w:ascii="TH Sarabun New" w:eastAsia="Times New Roman" w:hAnsi="TH Sarabun New" w:cs="TH Sarabun New"/>
                 <w:sz w:val="24"/>
                 <w:szCs w:val="24"/>
                 <w:cs/>
@@ -2408,11 +2408,36 @@
             <w:pPr>
               <w:jc w:val="center"/>
               <w:rPr>
+                <w:rFonts w:ascii="TH Sarabun New" w:eastAsia="Times New Roman" w:hAnsi="TH Sarabun New" w:cs="TH Sarabun New"/>
+                <w:sz w:val="24"/>
+                <w:szCs w:val="24"/>
+                <w:cs/>
+              </w:rPr>
+            </w:pPr>
+            <w:r>
+              <w:rPr>
                 <w:rFonts w:ascii="TH Sarabun New" w:eastAsia="Times New Roman" w:hAnsi="TH Sarabun New" w:cs="TH Sarabun New" w:hint="cs"/>
                 <w:sz w:val="24"/>
                 <w:szCs w:val="24"/>
                 <w:cs/>
               </w:rPr>
+              <w:t>ทุ่นที่ 2 - เครนที่ 3</w:t>
+            </w:r>
+          </w:p>
+        </w:tc>
+        <w:tc>
+          <w:tcPr>
+            <w:tcW w:w="3510" w:type="dxa"/>
+            <w:noWrap/>
+          </w:tcPr>
+          <w:p>
+            <w:pPr>
+              <w:rPr>
+                <w:rFonts w:ascii="TH Sarabun New" w:eastAsia="Times New Roman" w:hAnsi="TH Sarabun New" w:cs="TH Sarabun New"/>
+                <w:sz w:val="24"/>
+                <w:szCs w:val="24"/>
+                <w:cs/>
+              </w:rPr>
             </w:pPr>
             <w:r>
               <w:rPr>
@@ -2421,31 +2446,6 @@
                 <w:szCs w:val="24"/>
                 <w:cs/>
               </w:rPr>
-              <w:t>ทุ่นที่ 2 - เครนที่ 3</w:t>
-            </w:r>
-          </w:p>
-        </w:tc>
-        <w:tc>
-          <w:tcPr>
-            <w:tcW w:w="3510" w:type="dxa"/>
-            <w:noWrap/>
-          </w:tcPr>
-          <w:p>
-            <w:pPr>
-              <w:rPr>
-                <w:rFonts w:ascii="TH Sarabun New" w:eastAsia="Times New Roman" w:hAnsi="TH Sarabun New" w:cs="TH Sarabun New" w:hint="cs"/>
-                <w:sz w:val="24"/>
-                <w:szCs w:val="24"/>
-                <w:cs/>
-              </w:rPr>
-            </w:pPr>
-            <w:r>
-              <w:rPr>
-                <w:rFonts w:ascii="TH Sarabun New" w:eastAsia="Times New Roman" w:hAnsi="TH Sarabun New" w:cs="TH Sarabun New" w:hint="cs"/>
-                <w:sz w:val="24"/>
-                <w:szCs w:val="24"/>
-                <w:cs/>
-              </w:rPr>
               <w:t>370</w:t>
             </w:r>
           </w:p>
@@ -2457,7 +2457,7 @@
           <w:p>
             <w:pPr>
               <w:rPr>
-                <w:rFonts w:ascii="TH Sarabun New" w:eastAsia="Times New Roman" w:hAnsi="TH Sarabun New" w:cs="TH Sarabun New" w:hint="cs"/>
+                <w:rFonts w:ascii="TH Sarabun New" w:eastAsia="Times New Roman" w:hAnsi="TH Sarabun New" w:cs="TH Sarabun New"/>
                 <w:sz w:val="24"/>
                 <w:szCs w:val="24"/>
                 <w:cs/>
@@ -2484,72 +2484,72 @@
           <w:p>
             <w:pPr>
               <w:rPr>
+                <w:rFonts w:ascii="TH Sarabun New" w:eastAsia="Times New Roman" w:hAnsi="TH Sarabun New" w:cs="TH Sarabun New"/>
+                <w:sz w:val="24"/>
+                <w:szCs w:val="24"/>
+              </w:rPr>
+            </w:pPr>
+          </w:p>
+        </w:tc>
+        <w:tc>
+          <w:tcPr>
+            <w:tcW w:w="1560" w:type="dxa"/>
+            <w:noWrap/>
+          </w:tcPr>
+          <w:p>
+            <w:pPr>
+              <w:jc w:val="center"/>
+              <w:rPr>
+                <w:rFonts w:ascii="TH Sarabun New" w:eastAsia="Times New Roman" w:hAnsi="TH Sarabun New" w:cs="TH Sarabun New"/>
+                <w:sz w:val="24"/>
+                <w:szCs w:val="24"/>
+                <w:cs/>
+              </w:rPr>
+            </w:pPr>
+            <w:r>
+              <w:rPr>
                 <w:rFonts w:ascii="TH Sarabun New" w:eastAsia="Times New Roman" w:hAnsi="TH Sarabun New" w:cs="TH Sarabun New" w:hint="cs"/>
                 <w:sz w:val="24"/>
                 <w:szCs w:val="24"/>
-              </w:rPr>
-            </w:pPr>
-          </w:p>
-        </w:tc>
-        <w:tc>
-          <w:tcPr>
-            <w:tcW w:w="1560" w:type="dxa"/>
-            <w:noWrap/>
-          </w:tcPr>
-          <w:p>
-            <w:pPr>
-              <w:jc w:val="center"/>
+                <w:cs/>
+              </w:rPr>
+              <w:t>...</w:t>
+            </w:r>
+          </w:p>
+        </w:tc>
+        <w:tc>
+          <w:tcPr>
+            <w:tcW w:w="3510" w:type="dxa"/>
+            <w:noWrap/>
+          </w:tcPr>
+          <w:p>
+            <w:pPr>
+              <w:rPr>
+                <w:rFonts w:ascii="TH Sarabun New" w:eastAsia="Times New Roman" w:hAnsi="TH Sarabun New" w:cs="TH Sarabun New"/>
+                <w:sz w:val="24"/>
+                <w:szCs w:val="24"/>
+                <w:cs/>
+              </w:rPr>
+            </w:pPr>
+            <w:r>
               <w:rPr>
                 <w:rFonts w:ascii="TH Sarabun New" w:eastAsia="Times New Roman" w:hAnsi="TH Sarabun New" w:cs="TH Sarabun New" w:hint="cs"/>
                 <w:sz w:val="24"/>
                 <w:szCs w:val="24"/>
                 <w:cs/>
               </w:rPr>
-            </w:pPr>
-            <w:r>
-              <w:rPr>
-                <w:rFonts w:ascii="TH Sarabun New" w:eastAsia="Times New Roman" w:hAnsi="TH Sarabun New" w:cs="TH Sarabun New" w:hint="cs"/>
-                <w:sz w:val="24"/>
-                <w:szCs w:val="24"/>
-                <w:cs/>
-              </w:rPr>
               <w:t>...</w:t>
             </w:r>
           </w:p>
         </w:tc>
         <w:tc>
           <w:tcPr>
-            <w:tcW w:w="3510" w:type="dxa"/>
-            <w:noWrap/>
-          </w:tcPr>
-          <w:p>
-            <w:pPr>
-              <w:rPr>
-                <w:rFonts w:ascii="TH Sarabun New" w:eastAsia="Times New Roman" w:hAnsi="TH Sarabun New" w:cs="TH Sarabun New" w:hint="cs"/>
-                <w:sz w:val="24"/>
-                <w:szCs w:val="24"/>
-                <w:cs/>
-              </w:rPr>
-            </w:pPr>
-            <w:r>
-              <w:rPr>
-                <w:rFonts w:ascii="TH Sarabun New" w:eastAsia="Times New Roman" w:hAnsi="TH Sarabun New" w:cs="TH Sarabun New" w:hint="cs"/>
-                <w:sz w:val="24"/>
-                <w:szCs w:val="24"/>
-                <w:cs/>
-              </w:rPr>
-              <w:t>...</w:t>
-            </w:r>
-          </w:p>
-        </w:tc>
-        <w:tc>
-          <w:tcPr>
             <w:tcW w:w="3081" w:type="dxa"/>
           </w:tcPr>
           <w:p>
             <w:pPr>
               <w:rPr>
-                <w:rFonts w:ascii="TH Sarabun New" w:eastAsia="Times New Roman" w:hAnsi="TH Sarabun New" w:cs="TH Sarabun New" w:hint="cs"/>
+                <w:rFonts w:ascii="TH Sarabun New" w:eastAsia="Times New Roman" w:hAnsi="TH Sarabun New" w:cs="TH Sarabun New"/>
                 <w:sz w:val="24"/>
                 <w:szCs w:val="24"/>
                 <w:cs/>
@@ -2591,19 +2591,19 @@
             <w:pPr>
               <w:jc w:val="center"/>
               <w:rPr>
+                <w:rFonts w:ascii="TH Sarabun New" w:eastAsia="Times New Roman" w:hAnsi="TH Sarabun New" w:cs="TH Sarabun New"/>
+                <w:sz w:val="24"/>
+                <w:szCs w:val="24"/>
+                <w:cs/>
+              </w:rPr>
+            </w:pPr>
+            <w:r>
+              <w:rPr>
                 <w:rFonts w:ascii="TH Sarabun New" w:eastAsia="Times New Roman" w:hAnsi="TH Sarabun New" w:cs="TH Sarabun New" w:hint="cs"/>
                 <w:sz w:val="24"/>
                 <w:szCs w:val="24"/>
                 <w:cs/>
               </w:rPr>
-            </w:pPr>
-            <w:r>
-              <w:rPr>
-                <w:rFonts w:ascii="TH Sarabun New" w:eastAsia="Times New Roman" w:hAnsi="TH Sarabun New" w:cs="TH Sarabun New" w:hint="cs"/>
-                <w:sz w:val="24"/>
-                <w:szCs w:val="24"/>
-                <w:cs/>
-              </w:rPr>
               <w:t>ทุ่นที่ 2 - เครนที่ 3</w:t>
             </w:r>
           </w:p>
@@ -2616,7 +2616,7 @@
           <w:p>
             <w:pPr>
               <w:rPr>
-                <w:rFonts w:ascii="TH Sarabun New" w:eastAsia="Times New Roman" w:hAnsi="TH Sarabun New" w:cs="TH Sarabun New" w:hint="cs"/>
+                <w:rFonts w:ascii="TH Sarabun New" w:eastAsia="Times New Roman" w:hAnsi="TH Sarabun New" w:cs="TH Sarabun New"/>
                 <w:sz w:val="24"/>
                 <w:szCs w:val="24"/>
                 <w:cs/>
@@ -2675,7 +2675,7 @@
         <w:ind w:right="-46" w:firstLine="720"/>
         <w:jc w:val="thaiDistribute"/>
         <w:rPr>
-          <w:rFonts w:ascii="TH Sarabun New" w:hAnsi="TH Sarabun New" w:cs="TH Sarabun New" w:hint="cs"/>
+          <w:rFonts w:ascii="TH Sarabun New" w:hAnsi="TH Sarabun New" w:cs="TH Sarabun New"/>
           <w:sz w:val="32"/>
           <w:szCs w:val="32"/>
         </w:rPr>
@@ -2766,7 +2766,7 @@
         <w:ind w:right="-46"/>
         <w:jc w:val="thaiDistribute"/>
         <w:rPr>
-          <w:rFonts w:ascii="TH Sarabun New" w:hAnsi="TH Sarabun New" w:cs="TH Sarabun New" w:hint="cs"/>
+          <w:rFonts w:ascii="TH Sarabun New" w:hAnsi="TH Sarabun New" w:cs="TH Sarabun New"/>
           <w:sz w:val="32"/>
           <w:szCs w:val="32"/>
           <w:cs/>
@@ -2942,38 +2942,108 @@
             <w:pPr>
               <w:jc w:val="center"/>
               <w:rPr>
+                <w:rFonts w:ascii="TH Sarabun New" w:eastAsia="Times New Roman" w:hAnsi="TH Sarabun New" w:cs="TH Sarabun New"/>
+                <w:b/>
+                <w:bCs/>
+                <w:sz w:val="24"/>
+                <w:szCs w:val="24"/>
+              </w:rPr>
+            </w:pPr>
+            <w:r>
+              <w:rPr>
+                <w:rFonts w:ascii="TH Sarabun New" w:eastAsia="Times New Roman" w:hAnsi="TH Sarabun New" w:cs="TH Sarabun New"/>
+                <w:b/>
+                <w:bCs/>
+                <w:sz w:val="24"/>
+                <w:szCs w:val="24"/>
+                <w:cs/>
+              </w:rPr>
+              <w:t>ตำแหน่งเรือ</w:t>
+            </w:r>
+          </w:p>
+        </w:tc>
+        <w:tc>
+          <w:tcPr>
+            <w:tcW w:w="1116" w:type="dxa"/>
+          </w:tcPr>
+          <w:p>
+            <w:pPr>
+              <w:rPr>
+                <w:rFonts w:ascii="TH Sarabun New" w:eastAsia="Times New Roman" w:hAnsi="TH Sarabun New" w:cs="TH Sarabun New"/>
+                <w:b/>
+                <w:bCs/>
+                <w:sz w:val="24"/>
+                <w:szCs w:val="24"/>
+              </w:rPr>
+            </w:pPr>
+            <w:r>
+              <w:rPr>
                 <w:rFonts w:ascii="TH Sarabun New" w:eastAsia="Times New Roman" w:hAnsi="TH Sarabun New" w:cs="TH Sarabun New" w:hint="cs"/>
                 <w:b/>
                 <w:bCs/>
                 <w:sz w:val="24"/>
                 <w:szCs w:val="24"/>
-              </w:rPr>
-            </w:pPr>
-            <w:r>
+                <w:cs/>
+              </w:rPr>
+              <w:t>ละติจูด</w:t>
+            </w:r>
+          </w:p>
+          <w:p>
+            <w:pPr>
+              <w:rPr>
+                <w:rFonts w:ascii="TH Sarabun New" w:eastAsia="Times New Roman" w:hAnsi="TH Sarabun New" w:cs="TH Sarabun New"/>
+                <w:sz w:val="24"/>
+                <w:szCs w:val="24"/>
+                <w:cs/>
+              </w:rPr>
+            </w:pPr>
+          </w:p>
+        </w:tc>
+        <w:tc>
+          <w:tcPr>
+            <w:tcW w:w="943" w:type="dxa"/>
+            <w:noWrap/>
+            <w:hideMark/>
+          </w:tcPr>
+          <w:p>
+            <w:pPr>
+              <w:jc w:val="center"/>
               <w:rPr>
                 <w:rFonts w:ascii="TH Sarabun New" w:eastAsia="Times New Roman" w:hAnsi="TH Sarabun New" w:cs="TH Sarabun New"/>
                 <w:b/>
                 <w:bCs/>
                 <w:sz w:val="24"/>
                 <w:szCs w:val="24"/>
-                <w:cs/>
-              </w:rPr>
-              <w:t>ตำแหน่งเรือ</w:t>
-            </w:r>
-          </w:p>
-        </w:tc>
-        <w:tc>
-          <w:tcPr>
-            <w:tcW w:w="1116" w:type="dxa"/>
-          </w:tcPr>
-          <w:p>
-            <w:pPr>
+              </w:rPr>
+            </w:pPr>
+            <w:r>
               <w:rPr>
                 <w:rFonts w:ascii="TH Sarabun New" w:eastAsia="Times New Roman" w:hAnsi="TH Sarabun New" w:cs="TH Sarabun New" w:hint="cs"/>
                 <w:b/>
                 <w:bCs/>
                 <w:sz w:val="24"/>
                 <w:szCs w:val="24"/>
+                <w:cs/>
+              </w:rPr>
+              <w:t>ลองติจูด</w:t>
+            </w:r>
+          </w:p>
+        </w:tc>
+        <w:tc>
+          <w:tcPr>
+            <w:tcW w:w="1192" w:type="dxa"/>
+            <w:noWrap/>
+            <w:hideMark/>
+          </w:tcPr>
+          <w:p>
+            <w:pPr>
+              <w:jc w:val="center"/>
+              <w:rPr>
+                <w:rFonts w:ascii="TH Sarabun New" w:eastAsia="Times New Roman" w:hAnsi="TH Sarabun New" w:cs="TH Sarabun New"/>
+                <w:b/>
+                <w:bCs/>
+                <w:sz w:val="24"/>
+                <w:szCs w:val="24"/>
               </w:rPr>
             </w:pPr>
             <w:r>
@@ -2985,85 +3055,15 @@
                 <w:szCs w:val="24"/>
                 <w:cs/>
               </w:rPr>
-              <w:t>ละติจูด</w:t>
-            </w:r>
-          </w:p>
-          <w:p>
-            <w:pPr>
-              <w:rPr>
-                <w:rFonts w:ascii="TH Sarabun New" w:eastAsia="Times New Roman" w:hAnsi="TH Sarabun New" w:cs="TH Sarabun New" w:hint="cs"/>
-                <w:sz w:val="24"/>
-                <w:szCs w:val="24"/>
-                <w:cs/>
-              </w:rPr>
-            </w:pPr>
-          </w:p>
-        </w:tc>
-        <w:tc>
-          <w:tcPr>
-            <w:tcW w:w="943" w:type="dxa"/>
-            <w:noWrap/>
-            <w:hideMark/>
-          </w:tcPr>
-          <w:p>
-            <w:pPr>
-              <w:jc w:val="center"/>
+              <w:t>เ</w:t>
+            </w:r>
+            <w:r>
               <w:rPr>
                 <w:rFonts w:ascii="TH Sarabun New" w:eastAsia="Times New Roman" w:hAnsi="TH Sarabun New" w:cs="TH Sarabun New"/>
                 <w:b/>
                 <w:bCs/>
                 <w:sz w:val="24"/>
                 <w:szCs w:val="24"/>
-              </w:rPr>
-            </w:pPr>
-            <w:r>
-              <w:rPr>
-                <w:rFonts w:ascii="TH Sarabun New" w:eastAsia="Times New Roman" w:hAnsi="TH Sarabun New" w:cs="TH Sarabun New" w:hint="cs"/>
-                <w:b/>
-                <w:bCs/>
-                <w:sz w:val="24"/>
-                <w:szCs w:val="24"/>
-                <w:cs/>
-              </w:rPr>
-              <w:t>ลองติจูด</w:t>
-            </w:r>
-          </w:p>
-        </w:tc>
-        <w:tc>
-          <w:tcPr>
-            <w:tcW w:w="1192" w:type="dxa"/>
-            <w:noWrap/>
-            <w:hideMark/>
-          </w:tcPr>
-          <w:p>
-            <w:pPr>
-              <w:jc w:val="center"/>
-              <w:rPr>
-                <w:rFonts w:ascii="TH Sarabun New" w:eastAsia="Times New Roman" w:hAnsi="TH Sarabun New" w:cs="TH Sarabun New"/>
-                <w:b/>
-                <w:bCs/>
-                <w:sz w:val="24"/>
-                <w:szCs w:val="24"/>
-              </w:rPr>
-            </w:pPr>
-            <w:r>
-              <w:rPr>
-                <w:rFonts w:ascii="TH Sarabun New" w:eastAsia="Times New Roman" w:hAnsi="TH Sarabun New" w:cs="TH Sarabun New" w:hint="cs"/>
-                <w:b/>
-                <w:bCs/>
-                <w:sz w:val="24"/>
-                <w:szCs w:val="24"/>
-                <w:cs/>
-              </w:rPr>
-              <w:t>เ</w:t>
-            </w:r>
-            <w:r>
-              <w:rPr>
-                <w:rFonts w:ascii="TH Sarabun New" w:eastAsia="Times New Roman" w:hAnsi="TH Sarabun New" w:cs="TH Sarabun New"/>
-                <w:b/>
-                <w:bCs/>
-                <w:sz w:val="24"/>
-                <w:szCs w:val="24"/>
                 <w:cs/>
               </w:rPr>
               <w:t>วลาติดตั้ง</w:t>
@@ -3073,7 +3073,7 @@
             <w:pPr>
               <w:jc w:val="center"/>
               <w:rPr>
-                <w:rFonts w:ascii="TH Sarabun New" w:eastAsia="Times New Roman" w:hAnsi="TH Sarabun New" w:cs="TH Sarabun New" w:hint="cs"/>
+                <w:rFonts w:ascii="TH Sarabun New" w:eastAsia="Times New Roman" w:hAnsi="TH Sarabun New" w:cs="TH Sarabun New"/>
                 <w:b/>
                 <w:bCs/>
                 <w:sz w:val="24"/>
@@ -3223,19 +3223,19 @@
             <w:pPr>
               <w:jc w:val="right"/>
               <w:rPr>
+                <w:rFonts w:ascii="TH Sarabun New" w:eastAsia="Times New Roman" w:hAnsi="TH Sarabun New" w:cs="TH Sarabun New"/>
+                <w:sz w:val="24"/>
+                <w:szCs w:val="24"/>
+                <w:cs/>
+              </w:rPr>
+            </w:pPr>
+            <w:r>
+              <w:rPr>
                 <w:rFonts w:ascii="TH Sarabun New" w:eastAsia="Times New Roman" w:hAnsi="TH Sarabun New" w:cs="TH Sarabun New" w:hint="cs"/>
                 <w:sz w:val="24"/>
                 <w:szCs w:val="24"/>
                 <w:cs/>
               </w:rPr>
-            </w:pPr>
-            <w:r>
-              <w:rPr>
-                <w:rFonts w:ascii="TH Sarabun New" w:eastAsia="Times New Roman" w:hAnsi="TH Sarabun New" w:cs="TH Sarabun New" w:hint="cs"/>
-                <w:sz w:val="24"/>
-                <w:szCs w:val="24"/>
-                <w:cs/>
-              </w:rPr>
               <w:t>ทะเล</w:t>
             </w:r>
           </w:p>
@@ -3272,7 +3272,7 @@
             <w:pPr>
               <w:jc w:val="right"/>
               <w:rPr>
-                <w:rFonts w:ascii="TH Sarabun New" w:eastAsia="Times New Roman" w:hAnsi="TH Sarabun New" w:cs="TH Sarabun New" w:hint="cs"/>
+                <w:rFonts w:ascii="TH Sarabun New" w:eastAsia="Times New Roman" w:hAnsi="TH Sarabun New" w:cs="TH Sarabun New"/>
                 <w:sz w:val="24"/>
                 <w:szCs w:val="24"/>
               </w:rPr>
@@ -3899,25 +3899,73 @@
           <w:p>
             <w:pPr>
               <w:rPr>
+                <w:rFonts w:ascii="TH Sarabun New" w:eastAsia="Times New Roman" w:hAnsi="TH Sarabun New" w:cs="TH Sarabun New"/>
+                <w:sz w:val="24"/>
+                <w:szCs w:val="24"/>
+                <w:cs/>
+              </w:rPr>
+            </w:pPr>
+            <w:r>
+              <w:rPr>
+                <w:rFonts w:ascii="TH Sarabun New" w:eastAsia="Times New Roman" w:hAnsi="TH Sarabun New" w:cs="TH Sarabun New"/>
+                <w:sz w:val="24"/>
+                <w:szCs w:val="24"/>
+              </w:rPr>
+              <w:t>3000</w:t>
+            </w:r>
+          </w:p>
+        </w:tc>
+        <w:tc>
+          <w:tcPr>
+            <w:tcW w:w="1116" w:type="dxa"/>
+            <w:noWrap/>
+          </w:tcPr>
+          <w:p>
+            <w:pPr>
+              <w:jc w:val="right"/>
+              <w:rPr>
+                <w:rFonts w:ascii="TH Sarabun New" w:eastAsia="Times New Roman" w:hAnsi="TH Sarabun New" w:cs="TH Sarabun New"/>
+                <w:sz w:val="24"/>
+                <w:szCs w:val="24"/>
+                <w:cs/>
+              </w:rPr>
+            </w:pPr>
+            <w:r>
+              <w:rPr>
                 <w:rFonts w:ascii="TH Sarabun New" w:eastAsia="Times New Roman" w:hAnsi="TH Sarabun New" w:cs="TH Sarabun New" w:hint="cs"/>
                 <w:sz w:val="24"/>
                 <w:szCs w:val="24"/>
                 <w:cs/>
               </w:rPr>
-            </w:pPr>
-            <w:r>
-              <w:rPr>
-                <w:rFonts w:ascii="TH Sarabun New" w:eastAsia="Times New Roman" w:hAnsi="TH Sarabun New" w:cs="TH Sarabun New"/>
-                <w:sz w:val="24"/>
-                <w:szCs w:val="24"/>
-              </w:rPr>
-              <w:t>3000</w:t>
+              <w:t>ทะเล</w:t>
             </w:r>
           </w:p>
         </w:tc>
         <w:tc>
           <w:tcPr>
             <w:tcW w:w="1116" w:type="dxa"/>
+          </w:tcPr>
+          <w:p>
+            <w:pPr>
+              <w:jc w:val="center"/>
+              <w:rPr>
+                <w:rFonts w:ascii="TH Sarabun New" w:eastAsia="Times New Roman" w:hAnsi="TH Sarabun New" w:cs="TH Sarabun New"/>
+                <w:sz w:val="24"/>
+                <w:szCs w:val="24"/>
+                <w:cs/>
+              </w:rPr>
+            </w:pPr>
+            <w:r>
+              <w:rPr>
+                <w:rFonts w:ascii="TH Sarabun New" w:hAnsi="TH Sarabun New" w:cs="TH Sarabun New"/>
+              </w:rPr>
+              <w:t>13.1884</w:t>
+            </w:r>
+          </w:p>
+        </w:tc>
+        <w:tc>
+          <w:tcPr>
+            <w:tcW w:w="943" w:type="dxa"/>
             <w:noWrap/>
           </w:tcPr>
           <w:p>
@@ -3932,82 +3980,34 @@
             </w:pPr>
             <w:r>
               <w:rPr>
+                <w:rFonts w:ascii="TH Sarabun New" w:hAnsi="TH Sarabun New" w:cs="TH Sarabun New"/>
+              </w:rPr>
+              <w:t>100.8151</w:t>
+            </w:r>
+          </w:p>
+        </w:tc>
+        <w:tc>
+          <w:tcPr>
+            <w:tcW w:w="1192" w:type="dxa"/>
+            <w:noWrap/>
+          </w:tcPr>
+          <w:p>
+            <w:pPr>
+              <w:jc w:val="center"/>
+              <w:rPr>
+                <w:rFonts w:ascii="TH Sarabun New" w:eastAsia="Times New Roman" w:hAnsi="TH Sarabun New" w:cs="TH Sarabun New"/>
+                <w:sz w:val="24"/>
+                <w:szCs w:val="24"/>
+                <w:cs/>
+              </w:rPr>
+            </w:pPr>
+            <w:r>
+              <w:rPr>
                 <w:rFonts w:ascii="TH Sarabun New" w:eastAsia="Times New Roman" w:hAnsi="TH Sarabun New" w:cs="TH Sarabun New" w:hint="cs"/>
                 <w:sz w:val="24"/>
                 <w:szCs w:val="24"/>
                 <w:cs/>
               </w:rPr>
-              <w:t>ทะเล</w:t>
-            </w:r>
-          </w:p>
-        </w:tc>
-        <w:tc>
-          <w:tcPr>
-            <w:tcW w:w="1116" w:type="dxa"/>
-          </w:tcPr>
-          <w:p>
-            <w:pPr>
-              <w:jc w:val="center"/>
-              <w:rPr>
-                <w:rFonts w:ascii="TH Sarabun New" w:eastAsia="Times New Roman" w:hAnsi="TH Sarabun New" w:cs="TH Sarabun New"/>
-                <w:sz w:val="24"/>
-                <w:szCs w:val="24"/>
-                <w:cs/>
-              </w:rPr>
-            </w:pPr>
-            <w:r>
-              <w:rPr>
-                <w:rFonts w:ascii="TH Sarabun New" w:hAnsi="TH Sarabun New" w:cs="TH Sarabun New"/>
-              </w:rPr>
-              <w:t>13.1884</w:t>
-            </w:r>
-          </w:p>
-        </w:tc>
-        <w:tc>
-          <w:tcPr>
-            <w:tcW w:w="943" w:type="dxa"/>
-            <w:noWrap/>
-          </w:tcPr>
-          <w:p>
-            <w:pPr>
-              <w:jc w:val="right"/>
-              <w:rPr>
-                <w:rFonts w:ascii="TH Sarabun New" w:eastAsia="Times New Roman" w:hAnsi="TH Sarabun New" w:cs="TH Sarabun New" w:hint="cs"/>
-                <w:sz w:val="24"/>
-                <w:szCs w:val="24"/>
-                <w:cs/>
-              </w:rPr>
-            </w:pPr>
-            <w:r>
-              <w:rPr>
-                <w:rFonts w:ascii="TH Sarabun New" w:hAnsi="TH Sarabun New" w:cs="TH Sarabun New"/>
-              </w:rPr>
-              <w:t>100.8151</w:t>
-            </w:r>
-          </w:p>
-        </w:tc>
-        <w:tc>
-          <w:tcPr>
-            <w:tcW w:w="1192" w:type="dxa"/>
-            <w:noWrap/>
-          </w:tcPr>
-          <w:p>
-            <w:pPr>
-              <w:jc w:val="center"/>
-              <w:rPr>
-                <w:rFonts w:ascii="TH Sarabun New" w:eastAsia="Times New Roman" w:hAnsi="TH Sarabun New" w:cs="TH Sarabun New" w:hint="cs"/>
-                <w:sz w:val="24"/>
-                <w:szCs w:val="24"/>
-                <w:cs/>
-              </w:rPr>
-            </w:pPr>
-            <w:r>
-              <w:rPr>
-                <w:rFonts w:ascii="TH Sarabun New" w:eastAsia="Times New Roman" w:hAnsi="TH Sarabun New" w:cs="TH Sarabun New" w:hint="cs"/>
-                <w:sz w:val="24"/>
-                <w:szCs w:val="24"/>
-                <w:cs/>
-              </w:rPr>
               <w:t>20</w:t>
             </w:r>
           </w:p>
@@ -4021,7 +4021,7 @@
             <w:pPr>
               <w:jc w:val="center"/>
               <w:rPr>
-                <w:rFonts w:ascii="TH Sarabun New" w:eastAsia="Times New Roman" w:hAnsi="TH Sarabun New" w:cs="TH Sarabun New" w:hint="cs"/>
+                <w:rFonts w:ascii="TH Sarabun New" w:eastAsia="Times New Roman" w:hAnsi="TH Sarabun New" w:cs="TH Sarabun New"/>
                 <w:sz w:val="24"/>
                 <w:szCs w:val="24"/>
                 <w:cs/>
@@ -4132,25 +4132,73 @@
           <w:p>
             <w:pPr>
               <w:rPr>
+                <w:rFonts w:ascii="TH Sarabun New" w:eastAsia="Times New Roman" w:hAnsi="TH Sarabun New" w:cs="TH Sarabun New"/>
+                <w:sz w:val="24"/>
+                <w:szCs w:val="24"/>
+                <w:cs/>
+              </w:rPr>
+            </w:pPr>
+            <w:r>
+              <w:rPr>
+                <w:rFonts w:ascii="TH Sarabun New" w:eastAsia="Times New Roman" w:hAnsi="TH Sarabun New" w:cs="TH Sarabun New"/>
+                <w:sz w:val="24"/>
+                <w:szCs w:val="24"/>
+              </w:rPr>
+              <w:t>3000</w:t>
+            </w:r>
+          </w:p>
+        </w:tc>
+        <w:tc>
+          <w:tcPr>
+            <w:tcW w:w="1116" w:type="dxa"/>
+            <w:noWrap/>
+          </w:tcPr>
+          <w:p>
+            <w:pPr>
+              <w:jc w:val="right"/>
+              <w:rPr>
+                <w:rFonts w:ascii="TH Sarabun New" w:eastAsia="Times New Roman" w:hAnsi="TH Sarabun New" w:cs="TH Sarabun New"/>
+                <w:sz w:val="24"/>
+                <w:szCs w:val="24"/>
+                <w:cs/>
+              </w:rPr>
+            </w:pPr>
+            <w:r>
+              <w:rPr>
                 <w:rFonts w:ascii="TH Sarabun New" w:eastAsia="Times New Roman" w:hAnsi="TH Sarabun New" w:cs="TH Sarabun New" w:hint="cs"/>
                 <w:sz w:val="24"/>
                 <w:szCs w:val="24"/>
                 <w:cs/>
               </w:rPr>
-            </w:pPr>
-            <w:r>
-              <w:rPr>
-                <w:rFonts w:ascii="TH Sarabun New" w:eastAsia="Times New Roman" w:hAnsi="TH Sarabun New" w:cs="TH Sarabun New"/>
-                <w:sz w:val="24"/>
-                <w:szCs w:val="24"/>
-              </w:rPr>
-              <w:t>3000</w:t>
+              <w:t>ทะเล</w:t>
             </w:r>
           </w:p>
         </w:tc>
         <w:tc>
           <w:tcPr>
             <w:tcW w:w="1116" w:type="dxa"/>
+          </w:tcPr>
+          <w:p>
+            <w:pPr>
+              <w:jc w:val="center"/>
+              <w:rPr>
+                <w:rFonts w:ascii="TH Sarabun New" w:eastAsia="Times New Roman" w:hAnsi="TH Sarabun New" w:cs="TH Sarabun New"/>
+                <w:sz w:val="24"/>
+                <w:szCs w:val="24"/>
+                <w:cs/>
+              </w:rPr>
+            </w:pPr>
+            <w:r>
+              <w:rPr>
+                <w:rFonts w:ascii="TH Sarabun New" w:hAnsi="TH Sarabun New" w:cs="TH Sarabun New"/>
+              </w:rPr>
+              <w:t>13.1884</w:t>
+            </w:r>
+          </w:p>
+        </w:tc>
+        <w:tc>
+          <w:tcPr>
+            <w:tcW w:w="943" w:type="dxa"/>
             <w:noWrap/>
           </w:tcPr>
           <w:p>
@@ -4165,82 +4213,34 @@
             </w:pPr>
             <w:r>
               <w:rPr>
+                <w:rFonts w:ascii="TH Sarabun New" w:hAnsi="TH Sarabun New" w:cs="TH Sarabun New"/>
+              </w:rPr>
+              <w:t>100.8151</w:t>
+            </w:r>
+          </w:p>
+        </w:tc>
+        <w:tc>
+          <w:tcPr>
+            <w:tcW w:w="1192" w:type="dxa"/>
+            <w:noWrap/>
+          </w:tcPr>
+          <w:p>
+            <w:pPr>
+              <w:jc w:val="center"/>
+              <w:rPr>
+                <w:rFonts w:ascii="TH Sarabun New" w:eastAsia="Times New Roman" w:hAnsi="TH Sarabun New" w:cs="TH Sarabun New"/>
+                <w:sz w:val="24"/>
+                <w:szCs w:val="24"/>
+                <w:cs/>
+              </w:rPr>
+            </w:pPr>
+            <w:r>
+              <w:rPr>
                 <w:rFonts w:ascii="TH Sarabun New" w:eastAsia="Times New Roman" w:hAnsi="TH Sarabun New" w:cs="TH Sarabun New" w:hint="cs"/>
                 <w:sz w:val="24"/>
                 <w:szCs w:val="24"/>
                 <w:cs/>
               </w:rPr>
-              <w:t>ทะเล</w:t>
-            </w:r>
-          </w:p>
-        </w:tc>
-        <w:tc>
-          <w:tcPr>
-            <w:tcW w:w="1116" w:type="dxa"/>
-          </w:tcPr>
-          <w:p>
-            <w:pPr>
-              <w:jc w:val="center"/>
-              <w:rPr>
-                <w:rFonts w:ascii="TH Sarabun New" w:eastAsia="Times New Roman" w:hAnsi="TH Sarabun New" w:cs="TH Sarabun New"/>
-                <w:sz w:val="24"/>
-                <w:szCs w:val="24"/>
-                <w:cs/>
-              </w:rPr>
-            </w:pPr>
-            <w:r>
-              <w:rPr>
-                <w:rFonts w:ascii="TH Sarabun New" w:hAnsi="TH Sarabun New" w:cs="TH Sarabun New"/>
-              </w:rPr>
-              <w:t>13.1884</w:t>
-            </w:r>
-          </w:p>
-        </w:tc>
-        <w:tc>
-          <w:tcPr>
-            <w:tcW w:w="943" w:type="dxa"/>
-            <w:noWrap/>
-          </w:tcPr>
-          <w:p>
-            <w:pPr>
-              <w:jc w:val="right"/>
-              <w:rPr>
-                <w:rFonts w:ascii="TH Sarabun New" w:eastAsia="Times New Roman" w:hAnsi="TH Sarabun New" w:cs="TH Sarabun New" w:hint="cs"/>
-                <w:sz w:val="24"/>
-                <w:szCs w:val="24"/>
-                <w:cs/>
-              </w:rPr>
-            </w:pPr>
-            <w:r>
-              <w:rPr>
-                <w:rFonts w:ascii="TH Sarabun New" w:hAnsi="TH Sarabun New" w:cs="TH Sarabun New"/>
-              </w:rPr>
-              <w:t>100.8151</w:t>
-            </w:r>
-          </w:p>
-        </w:tc>
-        <w:tc>
-          <w:tcPr>
-            <w:tcW w:w="1192" w:type="dxa"/>
-            <w:noWrap/>
-          </w:tcPr>
-          <w:p>
-            <w:pPr>
-              <w:jc w:val="center"/>
-              <w:rPr>
-                <w:rFonts w:ascii="TH Sarabun New" w:eastAsia="Times New Roman" w:hAnsi="TH Sarabun New" w:cs="TH Sarabun New" w:hint="cs"/>
-                <w:sz w:val="24"/>
-                <w:szCs w:val="24"/>
-                <w:cs/>
-              </w:rPr>
-            </w:pPr>
-            <w:r>
-              <w:rPr>
-                <w:rFonts w:ascii="TH Sarabun New" w:eastAsia="Times New Roman" w:hAnsi="TH Sarabun New" w:cs="TH Sarabun New" w:hint="cs"/>
-                <w:sz w:val="24"/>
-                <w:szCs w:val="24"/>
-                <w:cs/>
-              </w:rPr>
               <w:t>20</w:t>
             </w:r>
           </w:p>
@@ -4254,7 +4254,7 @@
             <w:pPr>
               <w:jc w:val="center"/>
               <w:rPr>
-                <w:rFonts w:ascii="TH Sarabun New" w:eastAsia="Times New Roman" w:hAnsi="TH Sarabun New" w:cs="TH Sarabun New" w:hint="cs"/>
+                <w:rFonts w:ascii="TH Sarabun New" w:eastAsia="Times New Roman" w:hAnsi="TH Sarabun New" w:cs="TH Sarabun New"/>
                 <w:sz w:val="24"/>
                 <w:szCs w:val="24"/>
                 <w:cs/>
@@ -4367,11 +4367,53 @@
           <w:p>
             <w:pPr>
               <w:rPr>
+                <w:rFonts w:ascii="TH Sarabun New" w:eastAsia="Times New Roman" w:hAnsi="TH Sarabun New" w:cs="TH Sarabun New"/>
+                <w:sz w:val="24"/>
+                <w:szCs w:val="24"/>
+                <w:cs/>
+              </w:rPr>
+            </w:pPr>
+            <w:r>
+              <w:rPr>
                 <w:rFonts w:ascii="TH Sarabun New" w:eastAsia="Times New Roman" w:hAnsi="TH Sarabun New" w:cs="TH Sarabun New" w:hint="cs"/>
                 <w:sz w:val="24"/>
                 <w:szCs w:val="24"/>
                 <w:cs/>
               </w:rPr>
+              <w:t>...</w:t>
+            </w:r>
+          </w:p>
+        </w:tc>
+        <w:tc>
+          <w:tcPr>
+            <w:tcW w:w="1116" w:type="dxa"/>
+            <w:noWrap/>
+          </w:tcPr>
+          <w:p>
+            <w:pPr>
+              <w:jc w:val="right"/>
+              <w:rPr>
+                <w:rFonts w:ascii="TH Sarabun New" w:eastAsia="Times New Roman" w:hAnsi="TH Sarabun New" w:cs="TH Sarabun New"/>
+                <w:sz w:val="24"/>
+                <w:szCs w:val="24"/>
+                <w:cs/>
+              </w:rPr>
+            </w:pPr>
+          </w:p>
+        </w:tc>
+        <w:tc>
+          <w:tcPr>
+            <w:tcW w:w="1116" w:type="dxa"/>
+          </w:tcPr>
+          <w:p>
+            <w:pPr>
+              <w:jc w:val="center"/>
+              <w:rPr>
+                <w:rFonts w:ascii="TH Sarabun New" w:eastAsia="Times New Roman" w:hAnsi="TH Sarabun New" w:cs="TH Sarabun New"/>
+                <w:sz w:val="24"/>
+                <w:szCs w:val="24"/>
+                <w:cs/>
+              </w:rPr>
             </w:pPr>
             <w:r>
               <w:rPr>
@@ -4386,100 +4428,58 @@
         </w:tc>
         <w:tc>
           <w:tcPr>
-            <w:tcW w:w="1116" w:type="dxa"/>
+            <w:tcW w:w="943" w:type="dxa"/>
             <w:noWrap/>
           </w:tcPr>
           <w:p>
             <w:pPr>
               <w:jc w:val="right"/>
               <w:rPr>
+                <w:rFonts w:ascii="TH Sarabun New" w:eastAsia="Times New Roman" w:hAnsi="TH Sarabun New" w:cs="TH Sarabun New"/>
+                <w:sz w:val="24"/>
+                <w:szCs w:val="24"/>
+                <w:cs/>
+              </w:rPr>
+            </w:pPr>
+            <w:r>
+              <w:rPr>
                 <w:rFonts w:ascii="TH Sarabun New" w:eastAsia="Times New Roman" w:hAnsi="TH Sarabun New" w:cs="TH Sarabun New" w:hint="cs"/>
                 <w:sz w:val="24"/>
                 <w:szCs w:val="24"/>
                 <w:cs/>
               </w:rPr>
-            </w:pPr>
-          </w:p>
-        </w:tc>
-        <w:tc>
-          <w:tcPr>
-            <w:tcW w:w="1116" w:type="dxa"/>
-          </w:tcPr>
-          <w:p>
-            <w:pPr>
-              <w:jc w:val="center"/>
+              <w:t>...</w:t>
+            </w:r>
+          </w:p>
+        </w:tc>
+        <w:tc>
+          <w:tcPr>
+            <w:tcW w:w="1192" w:type="dxa"/>
+            <w:noWrap/>
+          </w:tcPr>
+          <w:p>
+            <w:pPr>
+              <w:jc w:val="center"/>
+              <w:rPr>
+                <w:rFonts w:ascii="TH Sarabun New" w:eastAsia="Times New Roman" w:hAnsi="TH Sarabun New" w:cs="TH Sarabun New"/>
+                <w:sz w:val="24"/>
+                <w:szCs w:val="24"/>
+                <w:cs/>
+              </w:rPr>
+            </w:pPr>
+            <w:r>
               <w:rPr>
                 <w:rFonts w:ascii="TH Sarabun New" w:eastAsia="Times New Roman" w:hAnsi="TH Sarabun New" w:cs="TH Sarabun New" w:hint="cs"/>
                 <w:sz w:val="24"/>
                 <w:szCs w:val="24"/>
                 <w:cs/>
               </w:rPr>
-            </w:pPr>
-            <w:r>
-              <w:rPr>
-                <w:rFonts w:ascii="TH Sarabun New" w:eastAsia="Times New Roman" w:hAnsi="TH Sarabun New" w:cs="TH Sarabun New" w:hint="cs"/>
-                <w:sz w:val="24"/>
-                <w:szCs w:val="24"/>
-                <w:cs/>
-              </w:rPr>
               <w:t>...</w:t>
             </w:r>
           </w:p>
         </w:tc>
         <w:tc>
           <w:tcPr>
-            <w:tcW w:w="943" w:type="dxa"/>
-            <w:noWrap/>
-          </w:tcPr>
-          <w:p>
-            <w:pPr>
-              <w:jc w:val="right"/>
-              <w:rPr>
-                <w:rFonts w:ascii="TH Sarabun New" w:eastAsia="Times New Roman" w:hAnsi="TH Sarabun New" w:cs="TH Sarabun New" w:hint="cs"/>
-                <w:sz w:val="24"/>
-                <w:szCs w:val="24"/>
-                <w:cs/>
-              </w:rPr>
-            </w:pPr>
-            <w:r>
-              <w:rPr>
-                <w:rFonts w:ascii="TH Sarabun New" w:eastAsia="Times New Roman" w:hAnsi="TH Sarabun New" w:cs="TH Sarabun New" w:hint="cs"/>
-                <w:sz w:val="24"/>
-                <w:szCs w:val="24"/>
-                <w:cs/>
-              </w:rPr>
-              <w:t>...</w:t>
-            </w:r>
-          </w:p>
-        </w:tc>
-        <w:tc>
-          <w:tcPr>
-            <w:tcW w:w="1192" w:type="dxa"/>
-            <w:noWrap/>
-          </w:tcPr>
-          <w:p>
-            <w:pPr>
-              <w:jc w:val="center"/>
-              <w:rPr>
-                <w:rFonts w:ascii="TH Sarabun New" w:eastAsia="Times New Roman" w:hAnsi="TH Sarabun New" w:cs="TH Sarabun New" w:hint="cs"/>
-                <w:sz w:val="24"/>
-                <w:szCs w:val="24"/>
-                <w:cs/>
-              </w:rPr>
-            </w:pPr>
-            <w:r>
-              <w:rPr>
-                <w:rFonts w:ascii="TH Sarabun New" w:eastAsia="Times New Roman" w:hAnsi="TH Sarabun New" w:cs="TH Sarabun New" w:hint="cs"/>
-                <w:sz w:val="24"/>
-                <w:szCs w:val="24"/>
-                <w:cs/>
-              </w:rPr>
-              <w:t>...</w:t>
-            </w:r>
-          </w:p>
-        </w:tc>
-        <w:tc>
-          <w:tcPr>
             <w:tcW w:w="1029" w:type="dxa"/>
             <w:noWrap/>
           </w:tcPr>
@@ -4487,7 +4487,7 @@
             <w:pPr>
               <w:jc w:val="center"/>
               <w:rPr>
-                <w:rFonts w:ascii="TH Sarabun New" w:eastAsia="Times New Roman" w:hAnsi="TH Sarabun New" w:cs="TH Sarabun New" w:hint="cs"/>
+                <w:rFonts w:ascii="TH Sarabun New" w:eastAsia="Times New Roman" w:hAnsi="TH Sarabun New" w:cs="TH Sarabun New"/>
                 <w:sz w:val="24"/>
                 <w:szCs w:val="24"/>
                 <w:cs/>
@@ -4564,20 +4564,46 @@
           <w:p>
             <w:pPr>
               <w:rPr>
+                <w:rFonts w:ascii="TH Sarabun New" w:eastAsia="Times New Roman" w:hAnsi="TH Sarabun New" w:cs="TH Sarabun New"/>
+                <w:sz w:val="24"/>
+                <w:szCs w:val="24"/>
+                <w:cs/>
+              </w:rPr>
+            </w:pPr>
+            <w:r>
+              <w:rPr>
+                <w:rFonts w:ascii="TH Sarabun New" w:eastAsia="Times New Roman" w:hAnsi="TH Sarabun New" w:cs="TH Sarabun New"/>
+                <w:sz w:val="24"/>
+                <w:szCs w:val="24"/>
+              </w:rPr>
+              <w:t>300</w:t>
+            </w:r>
+            <w:r>
+              <w:rPr>
                 <w:rFonts w:ascii="TH Sarabun New" w:eastAsia="Times New Roman" w:hAnsi="TH Sarabun New" w:cs="TH Sarabun New" w:hint="cs"/>
                 <w:sz w:val="24"/>
                 <w:szCs w:val="24"/>
                 <w:cs/>
               </w:rPr>
-            </w:pPr>
-            <w:r>
-              <w:rPr>
-                <w:rFonts w:ascii="TH Sarabun New" w:eastAsia="Times New Roman" w:hAnsi="TH Sarabun New" w:cs="TH Sarabun New"/>
-                <w:sz w:val="24"/>
-                <w:szCs w:val="24"/>
-              </w:rPr>
-              <w:t>300</w:t>
-            </w:r>
+              <w:t>0</w:t>
+            </w:r>
+          </w:p>
+        </w:tc>
+        <w:tc>
+          <w:tcPr>
+            <w:tcW w:w="1116" w:type="dxa"/>
+            <w:noWrap/>
+          </w:tcPr>
+          <w:p>
+            <w:pPr>
+              <w:jc w:val="right"/>
+              <w:rPr>
+                <w:rFonts w:ascii="TH Sarabun New" w:eastAsia="Times New Roman" w:hAnsi="TH Sarabun New" w:cs="TH Sarabun New"/>
+                <w:sz w:val="24"/>
+                <w:szCs w:val="24"/>
+                <w:cs/>
+              </w:rPr>
+            </w:pPr>
             <w:r>
               <w:rPr>
                 <w:rFonts w:ascii="TH Sarabun New" w:eastAsia="Times New Roman" w:hAnsi="TH Sarabun New" w:cs="TH Sarabun New" w:hint="cs"/>
@@ -4585,103 +4611,77 @@
                 <w:szCs w:val="24"/>
                 <w:cs/>
               </w:rPr>
-              <w:t>0</w:t>
+              <w:t>แม่น้ำ</w:t>
             </w:r>
           </w:p>
         </w:tc>
         <w:tc>
           <w:tcPr>
             <w:tcW w:w="1116" w:type="dxa"/>
+          </w:tcPr>
+          <w:p>
+            <w:pPr>
+              <w:jc w:val="center"/>
+              <w:rPr>
+                <w:rFonts w:ascii="TH Sarabun New" w:eastAsia="Times New Roman" w:hAnsi="TH Sarabun New" w:cs="TH Sarabun New"/>
+                <w:sz w:val="24"/>
+                <w:szCs w:val="24"/>
+                <w:cs/>
+              </w:rPr>
+            </w:pPr>
+            <w:r>
+              <w:rPr>
+                <w:rFonts w:ascii="TH Sarabun New" w:hAnsi="TH Sarabun New" w:cs="TH Sarabun New"/>
+              </w:rPr>
+              <w:t>13.1884</w:t>
+            </w:r>
+          </w:p>
+        </w:tc>
+        <w:tc>
+          <w:tcPr>
+            <w:tcW w:w="943" w:type="dxa"/>
             <w:noWrap/>
           </w:tcPr>
           <w:p>
             <w:pPr>
               <w:jc w:val="right"/>
               <w:rPr>
+                <w:rFonts w:ascii="TH Sarabun New" w:eastAsia="Times New Roman" w:hAnsi="TH Sarabun New" w:cs="TH Sarabun New"/>
+                <w:sz w:val="24"/>
+                <w:szCs w:val="24"/>
+                <w:cs/>
+              </w:rPr>
+            </w:pPr>
+            <w:r>
+              <w:rPr>
+                <w:rFonts w:ascii="TH Sarabun New" w:hAnsi="TH Sarabun New" w:cs="TH Sarabun New"/>
+              </w:rPr>
+              <w:t>100.5787</w:t>
+            </w:r>
+          </w:p>
+        </w:tc>
+        <w:tc>
+          <w:tcPr>
+            <w:tcW w:w="1192" w:type="dxa"/>
+            <w:noWrap/>
+          </w:tcPr>
+          <w:p>
+            <w:pPr>
+              <w:jc w:val="center"/>
+              <w:rPr>
+                <w:rFonts w:ascii="TH Sarabun New" w:eastAsia="Times New Roman" w:hAnsi="TH Sarabun New" w:cs="TH Sarabun New"/>
+                <w:sz w:val="24"/>
+                <w:szCs w:val="24"/>
+                <w:cs/>
+              </w:rPr>
+            </w:pPr>
+            <w:r>
+              <w:rPr>
                 <w:rFonts w:ascii="TH Sarabun New" w:eastAsia="Times New Roman" w:hAnsi="TH Sarabun New" w:cs="TH Sarabun New" w:hint="cs"/>
                 <w:sz w:val="24"/>
                 <w:szCs w:val="24"/>
                 <w:cs/>
               </w:rPr>
-            </w:pPr>
-            <w:r>
-              <w:rPr>
-                <w:rFonts w:ascii="TH Sarabun New" w:eastAsia="Times New Roman" w:hAnsi="TH Sarabun New" w:cs="TH Sarabun New" w:hint="cs"/>
-                <w:sz w:val="24"/>
-                <w:szCs w:val="24"/>
-                <w:cs/>
-              </w:rPr>
-              <w:t>แม่น้ำ</w:t>
-            </w:r>
-          </w:p>
-        </w:tc>
-        <w:tc>
-          <w:tcPr>
-            <w:tcW w:w="1116" w:type="dxa"/>
-          </w:tcPr>
-          <w:p>
-            <w:pPr>
-              <w:jc w:val="center"/>
-              <w:rPr>
-                <w:rFonts w:ascii="TH Sarabun New" w:eastAsia="Times New Roman" w:hAnsi="TH Sarabun New" w:cs="TH Sarabun New" w:hint="cs"/>
-                <w:sz w:val="24"/>
-                <w:szCs w:val="24"/>
-                <w:cs/>
-              </w:rPr>
-            </w:pPr>
-            <w:r>
-              <w:rPr>
-                <w:rFonts w:ascii="TH Sarabun New" w:hAnsi="TH Sarabun New" w:cs="TH Sarabun New"/>
-              </w:rPr>
-              <w:t>13.1884</w:t>
-            </w:r>
-          </w:p>
-        </w:tc>
-        <w:tc>
-          <w:tcPr>
-            <w:tcW w:w="943" w:type="dxa"/>
-            <w:noWrap/>
-          </w:tcPr>
-          <w:p>
-            <w:pPr>
-              <w:jc w:val="right"/>
-              <w:rPr>
-                <w:rFonts w:ascii="TH Sarabun New" w:eastAsia="Times New Roman" w:hAnsi="TH Sarabun New" w:cs="TH Sarabun New" w:hint="cs"/>
-                <w:sz w:val="24"/>
-                <w:szCs w:val="24"/>
-                <w:cs/>
-              </w:rPr>
-            </w:pPr>
-            <w:r>
-              <w:rPr>
-                <w:rFonts w:ascii="TH Sarabun New" w:hAnsi="TH Sarabun New" w:cs="TH Sarabun New"/>
-              </w:rPr>
-              <w:t>100.5787</w:t>
-            </w:r>
-          </w:p>
-        </w:tc>
-        <w:tc>
-          <w:tcPr>
-            <w:tcW w:w="1192" w:type="dxa"/>
-            <w:noWrap/>
-          </w:tcPr>
-          <w:p>
-            <w:pPr>
-              <w:jc w:val="center"/>
-              <w:rPr>
-                <w:rFonts w:ascii="TH Sarabun New" w:eastAsia="Times New Roman" w:hAnsi="TH Sarabun New" w:cs="TH Sarabun New" w:hint="cs"/>
-                <w:sz w:val="24"/>
-                <w:szCs w:val="24"/>
-                <w:cs/>
-              </w:rPr>
-            </w:pPr>
-            <w:r>
-              <w:rPr>
-                <w:rFonts w:ascii="TH Sarabun New" w:eastAsia="Times New Roman" w:hAnsi="TH Sarabun New" w:cs="TH Sarabun New" w:hint="cs"/>
-                <w:sz w:val="24"/>
-                <w:szCs w:val="24"/>
-                <w:cs/>
-              </w:rPr>
               <w:t>20</w:t>
             </w:r>
           </w:p>
@@ -4695,7 +4695,7 @@
             <w:pPr>
               <w:jc w:val="center"/>
               <w:rPr>
-                <w:rFonts w:ascii="TH Sarabun New" w:eastAsia="Times New Roman" w:hAnsi="TH Sarabun New" w:cs="TH Sarabun New" w:hint="cs"/>
+                <w:rFonts w:ascii="TH Sarabun New" w:eastAsia="Times New Roman" w:hAnsi="TH Sarabun New" w:cs="TH Sarabun New"/>
                 <w:sz w:val="24"/>
                 <w:szCs w:val="24"/>
                 <w:cs/>
@@ -4754,7 +4754,7 @@
         <w:ind w:right="-46"/>
         <w:jc w:val="thaiDistribute"/>
         <w:rPr>
-          <w:rFonts w:ascii="TH Sarabun New" w:hAnsi="TH Sarabun New" w:cs="TH Sarabun New" w:hint="cs"/>
+          <w:rFonts w:ascii="TH Sarabun New" w:hAnsi="TH Sarabun New" w:cs="TH Sarabun New"/>
           <w:sz w:val="32"/>
           <w:szCs w:val="32"/>
         </w:rPr>
@@ -5091,7 +5091,7 @@
         <w:ind w:right="-46"/>
         <w:jc w:val="thaiDistribute"/>
         <w:rPr>
-          <w:rFonts w:ascii="TH Sarabun New" w:hAnsi="TH Sarabun New" w:cs="TH Sarabun New" w:hint="cs"/>
+          <w:rFonts w:ascii="TH Sarabun New" w:hAnsi="TH Sarabun New" w:cs="TH Sarabun New"/>
           <w:sz w:val="32"/>
           <w:szCs w:val="32"/>
         </w:rPr>
@@ -5103,7 +5103,7 @@
         <w:ind w:left="360" w:right="-46"/>
         <w:jc w:val="thaiDistribute"/>
         <w:rPr>
-          <w:rFonts w:ascii="TH Sarabun New" w:hAnsi="TH Sarabun New" w:cs="TH Sarabun New" w:hint="cs"/>
+          <w:rFonts w:ascii="TH Sarabun New" w:hAnsi="TH Sarabun New" w:cs="TH Sarabun New"/>
           <w:sz w:val="32"/>
           <w:szCs w:val="32"/>
           <w:cs/>
@@ -5333,11 +5333,66 @@
             <w:pPr>
               <w:jc w:val="center"/>
               <w:rPr>
+                <w:rFonts w:ascii="TH Sarabun New" w:eastAsia="Times New Roman" w:hAnsi="TH Sarabun New" w:cs="TH Sarabun New"/>
+                <w:b/>
+                <w:bCs/>
+                <w:sz w:val="24"/>
+                <w:szCs w:val="24"/>
+              </w:rPr>
+            </w:pPr>
+            <w:r>
+              <w:rPr>
                 <w:rFonts w:ascii="TH Sarabun New" w:eastAsia="Times New Roman" w:hAnsi="TH Sarabun New" w:cs="TH Sarabun New" w:hint="cs"/>
                 <w:b/>
                 <w:bCs/>
                 <w:sz w:val="24"/>
                 <w:szCs w:val="24"/>
+                <w:cs/>
+              </w:rPr>
+              <w:t>(กม./ชม.)</w:t>
+            </w:r>
+          </w:p>
+        </w:tc>
+        <w:tc>
+          <w:tcPr>
+            <w:tcW w:w="741" w:type="dxa"/>
+          </w:tcPr>
+          <w:p>
+            <w:pPr>
+              <w:rPr>
+                <w:rFonts w:ascii="TH Sarabun New" w:eastAsia="Times New Roman" w:hAnsi="TH Sarabun New" w:cs="TH Sarabun New"/>
+                <w:b/>
+                <w:bCs/>
+                <w:sz w:val="24"/>
+                <w:szCs w:val="24"/>
+                <w:cs/>
+              </w:rPr>
+            </w:pPr>
+            <w:r>
+              <w:rPr>
+                <w:rFonts w:ascii="TH Sarabun New" w:eastAsia="Times New Roman" w:hAnsi="TH Sarabun New" w:cs="TH Sarabun New"/>
+                <w:b/>
+                <w:bCs/>
+                <w:sz w:val="24"/>
+                <w:szCs w:val="24"/>
+                <w:cs/>
+              </w:rPr>
+              <w:t>ประเภท</w:t>
+            </w:r>
+          </w:p>
+        </w:tc>
+        <w:tc>
+          <w:tcPr>
+            <w:tcW w:w="1236" w:type="dxa"/>
+          </w:tcPr>
+          <w:p>
+            <w:pPr>
+              <w:rPr>
+                <w:rFonts w:ascii="TH Sarabun New" w:eastAsia="Times New Roman" w:hAnsi="TH Sarabun New" w:cs="TH Sarabun New"/>
+                <w:b/>
+                <w:bCs/>
+                <w:sz w:val="24"/>
+                <w:szCs w:val="24"/>
               </w:rPr>
             </w:pPr>
             <w:r>
@@ -5349,16 +5404,37 @@
                 <w:szCs w:val="24"/>
                 <w:cs/>
               </w:rPr>
-              <w:t>(กม./ชม.)</w:t>
-            </w:r>
-          </w:p>
-        </w:tc>
-        <w:tc>
-          <w:tcPr>
-            <w:tcW w:w="741" w:type="dxa"/>
-          </w:tcPr>
-          <w:p>
-            <w:pPr>
+              <w:t>อัตราการใช้น้ำมันสูงสุด (ลิตร/ชม.)</w:t>
+            </w:r>
+          </w:p>
+          <w:p>
+            <w:pPr>
+              <w:rPr>
+                <w:rFonts w:ascii="TH Sarabun New" w:eastAsia="Times New Roman" w:hAnsi="TH Sarabun New" w:cs="TH Sarabun New"/>
+                <w:sz w:val="24"/>
+                <w:szCs w:val="24"/>
+                <w:cs/>
+              </w:rPr>
+            </w:pPr>
+          </w:p>
+        </w:tc>
+        <w:tc>
+          <w:tcPr>
+            <w:tcW w:w="990" w:type="dxa"/>
+            <w:noWrap/>
+            <w:hideMark/>
+          </w:tcPr>
+          <w:p>
+            <w:pPr>
+              <w:rPr>
+                <w:rFonts w:ascii="TH Sarabun New" w:eastAsia="Times New Roman" w:hAnsi="TH Sarabun New" w:cs="TH Sarabun New"/>
+                <w:b/>
+                <w:bCs/>
+                <w:sz w:val="24"/>
+                <w:szCs w:val="24"/>
+              </w:rPr>
+            </w:pPr>
+            <w:r>
               <w:rPr>
                 <w:rFonts w:ascii="TH Sarabun New" w:eastAsia="Times New Roman" w:hAnsi="TH Sarabun New" w:cs="TH Sarabun New" w:hint="cs"/>
                 <w:b/>
@@ -5367,116 +5443,18 @@
                 <w:szCs w:val="24"/>
                 <w:cs/>
               </w:rPr>
-            </w:pPr>
-            <w:r>
+              <w:t>ละติจูด</w:t>
+            </w:r>
+          </w:p>
+          <w:p>
+            <w:pPr>
+              <w:jc w:val="center"/>
               <w:rPr>
                 <w:rFonts w:ascii="TH Sarabun New" w:eastAsia="Times New Roman" w:hAnsi="TH Sarabun New" w:cs="TH Sarabun New"/>
                 <w:b/>
                 <w:bCs/>
                 <w:sz w:val="24"/>
                 <w:szCs w:val="24"/>
-                <w:cs/>
-              </w:rPr>
-              <w:t>ประเภท</w:t>
-            </w:r>
-          </w:p>
-        </w:tc>
-        <w:tc>
-          <w:tcPr>
-            <w:tcW w:w="1236" w:type="dxa"/>
-          </w:tcPr>
-          <w:p>
-            <w:pPr>
-              <w:rPr>
-                <w:rFonts w:ascii="TH Sarabun New" w:eastAsia="Times New Roman" w:hAnsi="TH Sarabun New" w:cs="TH Sarabun New" w:hint="cs"/>
-                <w:b/>
-                <w:bCs/>
-                <w:sz w:val="24"/>
-                <w:szCs w:val="24"/>
-              </w:rPr>
-            </w:pPr>
-            <w:r>
-              <w:rPr>
-                <w:rFonts w:ascii="TH Sarabun New" w:eastAsia="Times New Roman" w:hAnsi="TH Sarabun New" w:cs="TH Sarabun New" w:hint="cs"/>
-                <w:b/>
-                <w:bCs/>
-                <w:sz w:val="24"/>
-                <w:szCs w:val="24"/>
-                <w:cs/>
-              </w:rPr>
-              <w:t>อัตราการใช้น้ำมันสูงสุด (ลิตร</w:t>
-            </w:r>
-            <w:r>
-              <w:rPr>
-                <w:rFonts w:ascii="TH Sarabun New" w:eastAsia="Times New Roman" w:hAnsi="TH Sarabun New" w:cs="TH Sarabun New" w:hint="cs"/>
-                <w:b/>
-                <w:bCs/>
-                <w:sz w:val="24"/>
-                <w:szCs w:val="24"/>
-                <w:cs/>
-              </w:rPr>
-              <w:t>/ชม.</w:t>
-            </w:r>
-            <w:r>
-              <w:rPr>
-                <w:rFonts w:ascii="TH Sarabun New" w:eastAsia="Times New Roman" w:hAnsi="TH Sarabun New" w:cs="TH Sarabun New" w:hint="cs"/>
-                <w:b/>
-                <w:bCs/>
-                <w:sz w:val="24"/>
-                <w:szCs w:val="24"/>
-                <w:cs/>
-              </w:rPr>
-              <w:t>)</w:t>
-            </w:r>
-          </w:p>
-          <w:p>
-            <w:pPr>
-              <w:rPr>
-                <w:rFonts w:ascii="TH Sarabun New" w:eastAsia="Times New Roman" w:hAnsi="TH Sarabun New" w:cs="TH Sarabun New" w:hint="cs"/>
-                <w:sz w:val="24"/>
-                <w:szCs w:val="24"/>
-                <w:cs/>
-              </w:rPr>
-            </w:pPr>
-          </w:p>
-        </w:tc>
-        <w:tc>
-          <w:tcPr>
-            <w:tcW w:w="990" w:type="dxa"/>
-            <w:noWrap/>
-            <w:hideMark/>
-          </w:tcPr>
-          <w:p>
-            <w:pPr>
-              <w:rPr>
-                <w:rFonts w:ascii="TH Sarabun New" w:eastAsia="Times New Roman" w:hAnsi="TH Sarabun New" w:cs="TH Sarabun New" w:hint="cs"/>
-                <w:b/>
-                <w:bCs/>
-                <w:sz w:val="24"/>
-                <w:szCs w:val="24"/>
-              </w:rPr>
-            </w:pPr>
-            <w:r>
-              <w:rPr>
-                <w:rFonts w:ascii="TH Sarabun New" w:eastAsia="Times New Roman" w:hAnsi="TH Sarabun New" w:cs="TH Sarabun New" w:hint="cs"/>
-                <w:b/>
-                <w:bCs/>
-                <w:sz w:val="24"/>
-                <w:szCs w:val="24"/>
-                <w:cs/>
-              </w:rPr>
-              <w:t>ละติจูด</w:t>
-            </w:r>
-          </w:p>
-          <w:p>
-            <w:pPr>
-              <w:jc w:val="center"/>
-              <w:rPr>
-                <w:rFonts w:ascii="TH Sarabun New" w:eastAsia="Times New Roman" w:hAnsi="TH Sarabun New" w:cs="TH Sarabun New"/>
-                <w:b/>
-                <w:bCs/>
-                <w:sz w:val="24"/>
-                <w:szCs w:val="24"/>
               </w:rPr>
             </w:pPr>
           </w:p>
@@ -5490,7 +5468,7 @@
             <w:pPr>
               <w:jc w:val="center"/>
               <w:rPr>
-                <w:rFonts w:ascii="TH Sarabun New" w:eastAsia="Times New Roman" w:hAnsi="TH Sarabun New" w:cs="TH Sarabun New" w:hint="cs"/>
+                <w:rFonts w:ascii="TH Sarabun New" w:eastAsia="Times New Roman" w:hAnsi="TH Sarabun New" w:cs="TH Sarabun New"/>
                 <w:b/>
                 <w:bCs/>
                 <w:sz w:val="24"/>
@@ -5686,11 +5664,37 @@
             <w:pPr>
               <w:jc w:val="right"/>
               <w:rPr>
+                <w:rFonts w:ascii="TH Sarabun New" w:eastAsia="Times New Roman" w:hAnsi="TH Sarabun New" w:cs="TH Sarabun New"/>
+                <w:sz w:val="24"/>
+                <w:szCs w:val="24"/>
+                <w:cs/>
+              </w:rPr>
+            </w:pPr>
+            <w:r>
+              <w:rPr>
                 <w:rFonts w:ascii="TH Sarabun New" w:eastAsia="Times New Roman" w:hAnsi="TH Sarabun New" w:cs="TH Sarabun New" w:hint="cs"/>
                 <w:sz w:val="24"/>
                 <w:szCs w:val="24"/>
                 <w:cs/>
               </w:rPr>
+              <w:t>5</w:t>
+            </w:r>
+          </w:p>
+        </w:tc>
+        <w:tc>
+          <w:tcPr>
+            <w:tcW w:w="933" w:type="dxa"/>
+            <w:noWrap/>
+          </w:tcPr>
+          <w:p>
+            <w:pPr>
+              <w:jc w:val="right"/>
+              <w:rPr>
+                <w:rFonts w:ascii="TH Sarabun New" w:eastAsia="Times New Roman" w:hAnsi="TH Sarabun New" w:cs="TH Sarabun New"/>
+                <w:sz w:val="24"/>
+                <w:szCs w:val="24"/>
+                <w:cs/>
+              </w:rPr>
             </w:pPr>
             <w:r>
               <w:rPr>
@@ -5699,91 +5703,65 @@
                 <w:szCs w:val="24"/>
                 <w:cs/>
               </w:rPr>
-              <w:t>5</w:t>
-            </w:r>
-          </w:p>
-        </w:tc>
-        <w:tc>
-          <w:tcPr>
-            <w:tcW w:w="933" w:type="dxa"/>
-            <w:noWrap/>
+              <w:t>11</w:t>
+            </w:r>
+          </w:p>
+        </w:tc>
+        <w:tc>
+          <w:tcPr>
+            <w:tcW w:w="741" w:type="dxa"/>
+          </w:tcPr>
+          <w:p>
+            <w:pPr>
+              <w:jc w:val="center"/>
+              <w:rPr>
+                <w:rFonts w:ascii="TH Sarabun New" w:hAnsi="TH Sarabun New" w:cs="TH Sarabun New"/>
+              </w:rPr>
+            </w:pPr>
+            <w:r>
+              <w:rPr>
+                <w:rFonts w:ascii="TH Sarabun New" w:eastAsia="Times New Roman" w:hAnsi="TH Sarabun New" w:cs="TH Sarabun New" w:hint="cs"/>
+                <w:sz w:val="24"/>
+                <w:szCs w:val="24"/>
+                <w:cs/>
+              </w:rPr>
+              <w:t>ทะเล</w:t>
+            </w:r>
+          </w:p>
+        </w:tc>
+        <w:tc>
+          <w:tcPr>
+            <w:tcW w:w="1236" w:type="dxa"/>
+          </w:tcPr>
+          <w:p>
+            <w:pPr>
+              <w:jc w:val="center"/>
+              <w:rPr>
+                <w:rFonts w:ascii="TH Sarabun New" w:eastAsia="Times New Roman" w:hAnsi="TH Sarabun New" w:cs="TH Sarabun New"/>
+                <w:sz w:val="24"/>
+                <w:szCs w:val="24"/>
+                <w:cs/>
+              </w:rPr>
+            </w:pPr>
+            <w:r>
+              <w:rPr>
+                <w:rFonts w:ascii="TH Sarabun New" w:hAnsi="TH Sarabun New" w:cs="TH Sarabun New"/>
+              </w:rPr>
+              <w:t>13.18848</w:t>
+            </w:r>
+          </w:p>
+        </w:tc>
+        <w:tc>
+          <w:tcPr>
+            <w:tcW w:w="990" w:type="dxa"/>
+            <w:noWrap/>
+            <w:hideMark/>
           </w:tcPr>
           <w:p>
             <w:pPr>
               <w:jc w:val="right"/>
               <w:rPr>
-                <w:rFonts w:ascii="TH Sarabun New" w:eastAsia="Times New Roman" w:hAnsi="TH Sarabun New" w:cs="TH Sarabun New" w:hint="cs"/>
-                <w:sz w:val="24"/>
-                <w:szCs w:val="24"/>
-                <w:cs/>
-              </w:rPr>
-            </w:pPr>
-            <w:r>
-              <w:rPr>
-                <w:rFonts w:ascii="TH Sarabun New" w:eastAsia="Times New Roman" w:hAnsi="TH Sarabun New" w:cs="TH Sarabun New" w:hint="cs"/>
-                <w:sz w:val="24"/>
-                <w:szCs w:val="24"/>
-                <w:cs/>
-              </w:rPr>
-              <w:t>11</w:t>
-            </w:r>
-          </w:p>
-        </w:tc>
-        <w:tc>
-          <w:tcPr>
-            <w:tcW w:w="741" w:type="dxa"/>
-          </w:tcPr>
-          <w:p>
-            <w:pPr>
-              <w:jc w:val="center"/>
-              <w:rPr>
-                <w:rFonts w:ascii="TH Sarabun New" w:hAnsi="TH Sarabun New" w:cs="TH Sarabun New"/>
-              </w:rPr>
-            </w:pPr>
-            <w:r>
-              <w:rPr>
-                <w:rFonts w:ascii="TH Sarabun New" w:eastAsia="Times New Roman" w:hAnsi="TH Sarabun New" w:cs="TH Sarabun New" w:hint="cs"/>
-                <w:sz w:val="24"/>
-                <w:szCs w:val="24"/>
-                <w:cs/>
-              </w:rPr>
-              <w:t>ทะเล</w:t>
-            </w:r>
-          </w:p>
-        </w:tc>
-        <w:tc>
-          <w:tcPr>
-            <w:tcW w:w="1236" w:type="dxa"/>
-          </w:tcPr>
-          <w:p>
-            <w:pPr>
-              <w:jc w:val="center"/>
-              <w:rPr>
-                <w:rFonts w:ascii="TH Sarabun New" w:eastAsia="Times New Roman" w:hAnsi="TH Sarabun New" w:cs="TH Sarabun New"/>
-                <w:sz w:val="24"/>
-                <w:szCs w:val="24"/>
-                <w:cs/>
-              </w:rPr>
-            </w:pPr>
-            <w:r>
-              <w:rPr>
-                <w:rFonts w:ascii="TH Sarabun New" w:hAnsi="TH Sarabun New" w:cs="TH Sarabun New"/>
-              </w:rPr>
-              <w:t>13.18848</w:t>
-            </w:r>
-          </w:p>
-        </w:tc>
-        <w:tc>
-          <w:tcPr>
-            <w:tcW w:w="990" w:type="dxa"/>
-            <w:noWrap/>
-            <w:hideMark/>
-          </w:tcPr>
-          <w:p>
-            <w:pPr>
-              <w:jc w:val="right"/>
-              <w:rPr>
-                <w:rFonts w:ascii="TH Sarabun New" w:eastAsia="Times New Roman" w:hAnsi="TH Sarabun New" w:cs="TH Sarabun New" w:hint="cs"/>
+                <w:rFonts w:ascii="TH Sarabun New" w:eastAsia="Times New Roman" w:hAnsi="TH Sarabun New" w:cs="TH Sarabun New"/>
                 <w:sz w:val="24"/>
                 <w:szCs w:val="24"/>
               </w:rPr>
@@ -5903,13 +5881,38 @@
                 <w:sz w:val="24"/>
                 <w:szCs w:val="24"/>
               </w:rPr>
-              <w:t>TBS</w:t>
-            </w:r>
-            <w:r>
-              <w:rPr>
-                <w:rFonts w:ascii="TH Sarabun New" w:eastAsia="Times New Roman" w:hAnsi="TH Sarabun New" w:cs="TH Sarabun New"/>
-                <w:sz w:val="24"/>
-                <w:szCs w:val="24"/>
+              <w:t>TBS2</w:t>
+            </w:r>
+          </w:p>
+        </w:tc>
+        <w:tc>
+          <w:tcPr>
+            <w:tcW w:w="1132" w:type="dxa"/>
+            <w:noWrap/>
+          </w:tcPr>
+          <w:p>
+            <w:pPr>
+              <w:jc w:val="center"/>
+              <w:rPr>
+                <w:rFonts w:ascii="TH Sarabun New" w:eastAsia="Times New Roman" w:hAnsi="TH Sarabun New" w:cs="TH Sarabun New"/>
+                <w:sz w:val="24"/>
+                <w:szCs w:val="24"/>
+              </w:rPr>
+            </w:pPr>
+            <w:r>
+              <w:rPr>
+                <w:rFonts w:ascii="TH Sarabun New" w:eastAsia="Times New Roman" w:hAnsi="TH Sarabun New" w:cs="TH Sarabun New"/>
+                <w:sz w:val="24"/>
+                <w:szCs w:val="24"/>
+              </w:rPr>
+              <w:t xml:space="preserve">Tugboat Sea </w:t>
+            </w:r>
+            <w:r>
+              <w:rPr>
+                <w:rFonts w:ascii="TH Sarabun New" w:eastAsia="Times New Roman" w:hAnsi="TH Sarabun New" w:cs="TH Sarabun New" w:hint="cs"/>
+                <w:sz w:val="24"/>
+                <w:szCs w:val="24"/>
+                <w:cs/>
               </w:rPr>
               <w:t>2</w:t>
             </w:r>
@@ -5917,77 +5920,26 @@
         </w:tc>
         <w:tc>
           <w:tcPr>
-            <w:tcW w:w="1132" w:type="dxa"/>
-            <w:noWrap/>
-          </w:tcPr>
-          <w:p>
-            <w:pPr>
-              <w:jc w:val="center"/>
+            <w:tcW w:w="810" w:type="dxa"/>
+            <w:noWrap/>
+            <w:hideMark/>
+          </w:tcPr>
+          <w:p>
+            <w:pPr>
+              <w:rPr>
+                <w:rFonts w:ascii="TH Sarabun New" w:eastAsia="Times New Roman" w:hAnsi="TH Sarabun New" w:cs="TH Sarabun New"/>
+                <w:sz w:val="24"/>
+                <w:szCs w:val="24"/>
+              </w:rPr>
+            </w:pPr>
+            <w:r>
               <w:rPr>
                 <w:rFonts w:ascii="TH Sarabun New" w:eastAsia="Times New Roman" w:hAnsi="TH Sarabun New" w:cs="TH Sarabun New" w:hint="cs"/>
                 <w:sz w:val="24"/>
                 <w:szCs w:val="24"/>
-              </w:rPr>
-            </w:pPr>
-            <w:r>
-              <w:rPr>
-                <w:rFonts w:ascii="TH Sarabun New" w:eastAsia="Times New Roman" w:hAnsi="TH Sarabun New" w:cs="TH Sarabun New"/>
-                <w:sz w:val="24"/>
-                <w:szCs w:val="24"/>
-              </w:rPr>
-              <w:t xml:space="preserve">Tugboat Sea </w:t>
-            </w:r>
-            <w:r>
-              <w:rPr>
-                <w:rFonts w:ascii="TH Sarabun New" w:eastAsia="Times New Roman" w:hAnsi="TH Sarabun New" w:cs="TH Sarabun New" w:hint="cs"/>
-                <w:sz w:val="24"/>
-                <w:szCs w:val="24"/>
-                <w:cs/>
-              </w:rPr>
-              <w:t>2</w:t>
-            </w:r>
-          </w:p>
-        </w:tc>
-        <w:tc>
-          <w:tcPr>
-            <w:tcW w:w="810" w:type="dxa"/>
-            <w:noWrap/>
-            <w:hideMark/>
-          </w:tcPr>
-          <w:p>
-            <w:pPr>
-              <w:rPr>
-                <w:rFonts w:ascii="TH Sarabun New" w:eastAsia="Times New Roman" w:hAnsi="TH Sarabun New" w:cs="TH Sarabun New"/>
-                <w:sz w:val="24"/>
-                <w:szCs w:val="24"/>
-              </w:rPr>
-            </w:pPr>
-            <w:r>
-              <w:rPr>
-                <w:rFonts w:ascii="TH Sarabun New" w:eastAsia="Times New Roman" w:hAnsi="TH Sarabun New" w:cs="TH Sarabun New" w:hint="cs"/>
-                <w:sz w:val="24"/>
-                <w:szCs w:val="24"/>
-                <w:cs/>
-              </w:rPr>
-              <w:t>1</w:t>
-            </w:r>
-            <w:r>
-              <w:rPr>
-                <w:rFonts w:ascii="TH Sarabun New" w:eastAsia="Times New Roman" w:hAnsi="TH Sarabun New" w:cs="TH Sarabun New" w:hint="cs"/>
-                <w:sz w:val="24"/>
-                <w:szCs w:val="24"/>
-                <w:cs/>
-              </w:rPr>
-              <w:t>4</w:t>
-            </w:r>
-            <w:r>
-              <w:rPr>
-                <w:rFonts w:ascii="TH Sarabun New" w:eastAsia="Times New Roman" w:hAnsi="TH Sarabun New" w:cs="TH Sarabun New" w:hint="cs"/>
-                <w:sz w:val="24"/>
-                <w:szCs w:val="24"/>
-                <w:cs/>
-              </w:rPr>
-              <w:t>,</w:t>
+                <w:cs/>
+              </w:rPr>
+              <w:t>14,</w:t>
             </w:r>
             <w:r>
               <w:rPr>
@@ -6007,7 +5959,7 @@
             <w:pPr>
               <w:jc w:val="right"/>
               <w:rPr>
-                <w:rFonts w:ascii="TH Sarabun New" w:eastAsia="Times New Roman" w:hAnsi="TH Sarabun New" w:cs="TH Sarabun New" w:hint="cs"/>
+                <w:rFonts w:ascii="TH Sarabun New" w:eastAsia="Times New Roman" w:hAnsi="TH Sarabun New" w:cs="TH Sarabun New"/>
                 <w:sz w:val="24"/>
                 <w:szCs w:val="24"/>
                 <w:cs/>
@@ -6223,13 +6175,38 @@
                 <w:sz w:val="24"/>
                 <w:szCs w:val="24"/>
               </w:rPr>
-              <w:t>TBS</w:t>
-            </w:r>
-            <w:r>
-              <w:rPr>
-                <w:rFonts w:ascii="TH Sarabun New" w:eastAsia="Times New Roman" w:hAnsi="TH Sarabun New" w:cs="TH Sarabun New"/>
-                <w:sz w:val="24"/>
-                <w:szCs w:val="24"/>
+              <w:t>TBS3</w:t>
+            </w:r>
+          </w:p>
+        </w:tc>
+        <w:tc>
+          <w:tcPr>
+            <w:tcW w:w="1132" w:type="dxa"/>
+            <w:noWrap/>
+          </w:tcPr>
+          <w:p>
+            <w:pPr>
+              <w:jc w:val="center"/>
+              <w:rPr>
+                <w:rFonts w:ascii="TH Sarabun New" w:eastAsia="Times New Roman" w:hAnsi="TH Sarabun New" w:cs="TH Sarabun New"/>
+                <w:sz w:val="24"/>
+                <w:szCs w:val="24"/>
+              </w:rPr>
+            </w:pPr>
+            <w:r>
+              <w:rPr>
+                <w:rFonts w:ascii="TH Sarabun New" w:eastAsia="Times New Roman" w:hAnsi="TH Sarabun New" w:cs="TH Sarabun New"/>
+                <w:sz w:val="24"/>
+                <w:szCs w:val="24"/>
+              </w:rPr>
+              <w:t xml:space="preserve">Tugboat Sea </w:t>
+            </w:r>
+            <w:r>
+              <w:rPr>
+                <w:rFonts w:ascii="TH Sarabun New" w:eastAsia="Times New Roman" w:hAnsi="TH Sarabun New" w:cs="TH Sarabun New" w:hint="cs"/>
+                <w:sz w:val="24"/>
+                <w:szCs w:val="24"/>
+                <w:cs/>
               </w:rPr>
               <w:t>3</w:t>
             </w:r>
@@ -6237,25 +6214,34 @@
         </w:tc>
         <w:tc>
           <w:tcPr>
-            <w:tcW w:w="1132" w:type="dxa"/>
-            <w:noWrap/>
-          </w:tcPr>
-          <w:p>
-            <w:pPr>
-              <w:jc w:val="center"/>
+            <w:tcW w:w="810" w:type="dxa"/>
+            <w:noWrap/>
+            <w:hideMark/>
+          </w:tcPr>
+          <w:p>
+            <w:pPr>
+              <w:rPr>
+                <w:rFonts w:ascii="TH Sarabun New" w:eastAsia="Times New Roman" w:hAnsi="TH Sarabun New" w:cs="TH Sarabun New"/>
+                <w:sz w:val="24"/>
+                <w:szCs w:val="24"/>
+              </w:rPr>
+            </w:pPr>
+            <w:r>
               <w:rPr>
                 <w:rFonts w:ascii="TH Sarabun New" w:eastAsia="Times New Roman" w:hAnsi="TH Sarabun New" w:cs="TH Sarabun New" w:hint="cs"/>
                 <w:sz w:val="24"/>
                 <w:szCs w:val="24"/>
-              </w:rPr>
-            </w:pPr>
-            <w:r>
-              <w:rPr>
-                <w:rFonts w:ascii="TH Sarabun New" w:eastAsia="Times New Roman" w:hAnsi="TH Sarabun New" w:cs="TH Sarabun New"/>
-                <w:sz w:val="24"/>
-                <w:szCs w:val="24"/>
-              </w:rPr>
-              <w:t xml:space="preserve">Tugboat Sea </w:t>
+                <w:cs/>
+              </w:rPr>
+              <w:t>1</w:t>
+            </w:r>
+            <w:r>
+              <w:rPr>
+                <w:rFonts w:ascii="TH Sarabun New" w:eastAsia="Times New Roman" w:hAnsi="TH Sarabun New" w:cs="TH Sarabun New"/>
+                <w:sz w:val="24"/>
+                <w:szCs w:val="24"/>
+              </w:rPr>
+              <w:t>2</w:t>
             </w:r>
             <w:r>
               <w:rPr>
@@ -6264,48 +6250,6 @@
                 <w:szCs w:val="24"/>
                 <w:cs/>
               </w:rPr>
-              <w:t>3</w:t>
-            </w:r>
-          </w:p>
-        </w:tc>
-        <w:tc>
-          <w:tcPr>
-            <w:tcW w:w="810" w:type="dxa"/>
-            <w:noWrap/>
-            <w:hideMark/>
-          </w:tcPr>
-          <w:p>
-            <w:pPr>
-              <w:rPr>
-                <w:rFonts w:ascii="TH Sarabun New" w:eastAsia="Times New Roman" w:hAnsi="TH Sarabun New" w:cs="TH Sarabun New"/>
-                <w:sz w:val="24"/>
-                <w:szCs w:val="24"/>
-              </w:rPr>
-            </w:pPr>
-            <w:r>
-              <w:rPr>
-                <w:rFonts w:ascii="TH Sarabun New" w:eastAsia="Times New Roman" w:hAnsi="TH Sarabun New" w:cs="TH Sarabun New" w:hint="cs"/>
-                <w:sz w:val="24"/>
-                <w:szCs w:val="24"/>
-                <w:cs/>
-              </w:rPr>
-              <w:t>1</w:t>
-            </w:r>
-            <w:r>
-              <w:rPr>
-                <w:rFonts w:ascii="TH Sarabun New" w:eastAsia="Times New Roman" w:hAnsi="TH Sarabun New" w:cs="TH Sarabun New"/>
-                <w:sz w:val="24"/>
-                <w:szCs w:val="24"/>
-              </w:rPr>
-              <w:t>2</w:t>
-            </w:r>
-            <w:r>
-              <w:rPr>
-                <w:rFonts w:ascii="TH Sarabun New" w:eastAsia="Times New Roman" w:hAnsi="TH Sarabun New" w:cs="TH Sarabun New" w:hint="cs"/>
-                <w:sz w:val="24"/>
-                <w:szCs w:val="24"/>
-                <w:cs/>
-              </w:rPr>
               <w:t>,</w:t>
             </w:r>
             <w:r>
@@ -6326,7 +6270,7 @@
             <w:pPr>
               <w:jc w:val="right"/>
               <w:rPr>
-                <w:rFonts w:ascii="TH Sarabun New" w:eastAsia="Times New Roman" w:hAnsi="TH Sarabun New" w:cs="TH Sarabun New" w:hint="cs"/>
+                <w:rFonts w:ascii="TH Sarabun New" w:eastAsia="Times New Roman" w:hAnsi="TH Sarabun New" w:cs="TH Sarabun New"/>
                 <w:sz w:val="24"/>
                 <w:szCs w:val="24"/>
                 <w:cs/>
@@ -6541,13 +6485,38 @@
                 <w:sz w:val="24"/>
                 <w:szCs w:val="24"/>
               </w:rPr>
-              <w:t>TBS</w:t>
-            </w:r>
-            <w:r>
-              <w:rPr>
-                <w:rFonts w:ascii="TH Sarabun New" w:eastAsia="Times New Roman" w:hAnsi="TH Sarabun New" w:cs="TH Sarabun New"/>
-                <w:sz w:val="24"/>
-                <w:szCs w:val="24"/>
+              <w:t>TBS4</w:t>
+            </w:r>
+          </w:p>
+        </w:tc>
+        <w:tc>
+          <w:tcPr>
+            <w:tcW w:w="1132" w:type="dxa"/>
+            <w:noWrap/>
+          </w:tcPr>
+          <w:p>
+            <w:pPr>
+              <w:jc w:val="center"/>
+              <w:rPr>
+                <w:rFonts w:ascii="TH Sarabun New" w:eastAsia="Times New Roman" w:hAnsi="TH Sarabun New" w:cs="TH Sarabun New"/>
+                <w:sz w:val="24"/>
+                <w:szCs w:val="24"/>
+              </w:rPr>
+            </w:pPr>
+            <w:r>
+              <w:rPr>
+                <w:rFonts w:ascii="TH Sarabun New" w:eastAsia="Times New Roman" w:hAnsi="TH Sarabun New" w:cs="TH Sarabun New"/>
+                <w:sz w:val="24"/>
+                <w:szCs w:val="24"/>
+              </w:rPr>
+              <w:t xml:space="preserve">Tugboat Sea </w:t>
+            </w:r>
+            <w:r>
+              <w:rPr>
+                <w:rFonts w:ascii="TH Sarabun New" w:eastAsia="Times New Roman" w:hAnsi="TH Sarabun New" w:cs="TH Sarabun New" w:hint="cs"/>
+                <w:sz w:val="24"/>
+                <w:szCs w:val="24"/>
+                <w:cs/>
               </w:rPr>
               <w:t>4</w:t>
             </w:r>
@@ -6555,26 +6524,51 @@
         </w:tc>
         <w:tc>
           <w:tcPr>
-            <w:tcW w:w="1132" w:type="dxa"/>
-            <w:noWrap/>
-          </w:tcPr>
-          <w:p>
-            <w:pPr>
-              <w:jc w:val="center"/>
+            <w:tcW w:w="810" w:type="dxa"/>
+            <w:noWrap/>
+          </w:tcPr>
+          <w:p>
+            <w:pPr>
+              <w:rPr>
+                <w:rFonts w:ascii="TH Sarabun New" w:eastAsia="Times New Roman" w:hAnsi="TH Sarabun New" w:cs="TH Sarabun New"/>
+                <w:sz w:val="24"/>
+                <w:szCs w:val="24"/>
+                <w:cs/>
+              </w:rPr>
+            </w:pPr>
+            <w:r>
               <w:rPr>
                 <w:rFonts w:ascii="TH Sarabun New" w:eastAsia="Times New Roman" w:hAnsi="TH Sarabun New" w:cs="TH Sarabun New" w:hint="cs"/>
                 <w:sz w:val="24"/>
                 <w:szCs w:val="24"/>
-              </w:rPr>
-            </w:pPr>
-            <w:r>
-              <w:rPr>
-                <w:rFonts w:ascii="TH Sarabun New" w:eastAsia="Times New Roman" w:hAnsi="TH Sarabun New" w:cs="TH Sarabun New"/>
-                <w:sz w:val="24"/>
-                <w:szCs w:val="24"/>
-              </w:rPr>
-              <w:t xml:space="preserve">Tugboat Sea </w:t>
-            </w:r>
+                <w:cs/>
+              </w:rPr>
+              <w:t>14,</w:t>
+            </w:r>
+            <w:r>
+              <w:rPr>
+                <w:rFonts w:ascii="TH Sarabun New" w:eastAsia="Times New Roman" w:hAnsi="TH Sarabun New" w:cs="TH Sarabun New"/>
+                <w:sz w:val="24"/>
+                <w:szCs w:val="24"/>
+              </w:rPr>
+              <w:t>500</w:t>
+            </w:r>
+          </w:p>
+        </w:tc>
+        <w:tc>
+          <w:tcPr>
+            <w:tcW w:w="690" w:type="dxa"/>
+          </w:tcPr>
+          <w:p>
+            <w:pPr>
+              <w:jc w:val="right"/>
+              <w:rPr>
+                <w:rFonts w:ascii="TH Sarabun New" w:eastAsia="Times New Roman" w:hAnsi="TH Sarabun New" w:cs="TH Sarabun New"/>
+                <w:sz w:val="24"/>
+                <w:szCs w:val="24"/>
+                <w:cs/>
+              </w:rPr>
+            </w:pPr>
             <w:r>
               <w:rPr>
                 <w:rFonts w:ascii="TH Sarabun New" w:eastAsia="Times New Roman" w:hAnsi="TH Sarabun New" w:cs="TH Sarabun New" w:hint="cs"/>
@@ -6582,23 +6576,46 @@
                 <w:szCs w:val="24"/>
                 <w:cs/>
               </w:rPr>
-              <w:t>4</w:t>
-            </w:r>
-          </w:p>
-        </w:tc>
-        <w:tc>
-          <w:tcPr>
-            <w:tcW w:w="810" w:type="dxa"/>
-            <w:noWrap/>
-          </w:tcPr>
-          <w:p>
-            <w:pPr>
+              <w:t>5</w:t>
+            </w:r>
+          </w:p>
+        </w:tc>
+        <w:tc>
+          <w:tcPr>
+            <w:tcW w:w="933" w:type="dxa"/>
+            <w:noWrap/>
+          </w:tcPr>
+          <w:p>
+            <w:pPr>
+              <w:jc w:val="right"/>
+              <w:rPr>
+                <w:rFonts w:ascii="TH Sarabun New" w:eastAsia="Times New Roman" w:hAnsi="TH Sarabun New" w:cs="TH Sarabun New"/>
+                <w:sz w:val="24"/>
+                <w:szCs w:val="24"/>
+                <w:cs/>
+              </w:rPr>
+            </w:pPr>
+            <w:r>
               <w:rPr>
                 <w:rFonts w:ascii="TH Sarabun New" w:eastAsia="Times New Roman" w:hAnsi="TH Sarabun New" w:cs="TH Sarabun New" w:hint="cs"/>
                 <w:sz w:val="24"/>
                 <w:szCs w:val="24"/>
                 <w:cs/>
               </w:rPr>
+              <w:t>12</w:t>
+            </w:r>
+          </w:p>
+        </w:tc>
+        <w:tc>
+          <w:tcPr>
+            <w:tcW w:w="741" w:type="dxa"/>
+          </w:tcPr>
+          <w:p>
+            <w:pPr>
+              <w:jc w:val="center"/>
+              <w:rPr>
+                <w:rFonts w:ascii="TH Sarabun New" w:hAnsi="TH Sarabun New" w:cs="TH Sarabun New"/>
+              </w:rPr>
             </w:pPr>
             <w:r>
               <w:rPr>
@@ -6607,117 +6624,41 @@
                 <w:szCs w:val="24"/>
                 <w:cs/>
               </w:rPr>
-              <w:t>1</w:t>
-            </w:r>
-            <w:r>
-              <w:rPr>
-                <w:rFonts w:ascii="TH Sarabun New" w:eastAsia="Times New Roman" w:hAnsi="TH Sarabun New" w:cs="TH Sarabun New" w:hint="cs"/>
-                <w:sz w:val="24"/>
-                <w:szCs w:val="24"/>
-                <w:cs/>
-              </w:rPr>
-              <w:t>4</w:t>
-            </w:r>
-            <w:r>
-              <w:rPr>
-                <w:rFonts w:ascii="TH Sarabun New" w:eastAsia="Times New Roman" w:hAnsi="TH Sarabun New" w:cs="TH Sarabun New" w:hint="cs"/>
-                <w:sz w:val="24"/>
-                <w:szCs w:val="24"/>
-                <w:cs/>
-              </w:rPr>
-              <w:t>,</w:t>
-            </w:r>
-            <w:r>
-              <w:rPr>
-                <w:rFonts w:ascii="TH Sarabun New" w:eastAsia="Times New Roman" w:hAnsi="TH Sarabun New" w:cs="TH Sarabun New"/>
-                <w:sz w:val="24"/>
-                <w:szCs w:val="24"/>
-              </w:rPr>
-              <w:t>500</w:t>
-            </w:r>
-          </w:p>
-        </w:tc>
-        <w:tc>
-          <w:tcPr>
-            <w:tcW w:w="690" w:type="dxa"/>
+              <w:t>ทะเล</w:t>
+            </w:r>
+          </w:p>
+        </w:tc>
+        <w:tc>
+          <w:tcPr>
+            <w:tcW w:w="1236" w:type="dxa"/>
+          </w:tcPr>
+          <w:p>
+            <w:pPr>
+              <w:jc w:val="center"/>
+              <w:rPr>
+                <w:rFonts w:ascii="TH Sarabun New" w:eastAsia="Times New Roman" w:hAnsi="TH Sarabun New" w:cs="TH Sarabun New"/>
+                <w:sz w:val="24"/>
+                <w:szCs w:val="24"/>
+                <w:cs/>
+              </w:rPr>
+            </w:pPr>
+            <w:r>
+              <w:rPr>
+                <w:rFonts w:ascii="TH Sarabun New" w:hAnsi="TH Sarabun New" w:cs="TH Sarabun New"/>
+              </w:rPr>
+              <w:t>13.1884</w:t>
+            </w:r>
+          </w:p>
+        </w:tc>
+        <w:tc>
+          <w:tcPr>
+            <w:tcW w:w="990" w:type="dxa"/>
+            <w:noWrap/>
           </w:tcPr>
           <w:p>
             <w:pPr>
               <w:jc w:val="right"/>
               <w:rPr>
-                <w:rFonts w:ascii="TH Sarabun New" w:eastAsia="Times New Roman" w:hAnsi="TH Sarabun New" w:cs="TH Sarabun New" w:hint="cs"/>
-                <w:sz w:val="24"/>
-                <w:szCs w:val="24"/>
-                <w:cs/>
-              </w:rPr>
-            </w:pPr>
-            <w:r>
-              <w:rPr>
-                <w:rFonts w:ascii="TH Sarabun New" w:eastAsia="Times New Roman" w:hAnsi="TH Sarabun New" w:cs="TH Sarabun New" w:hint="cs"/>
-                <w:sz w:val="24"/>
-                <w:szCs w:val="24"/>
-                <w:cs/>
-              </w:rPr>
-              <w:t>5</w:t>
-            </w:r>
-          </w:p>
-        </w:tc>
-        <w:tc>
-          <w:tcPr>
-            <w:tcW w:w="933" w:type="dxa"/>
-            <w:noWrap/>
-          </w:tcPr>
-          <w:p>
-            <w:pPr>
-              <w:jc w:val="right"/>
-              <w:rPr>
-                <w:rFonts w:ascii="TH Sarabun New" w:eastAsia="Times New Roman" w:hAnsi="TH Sarabun New" w:cs="TH Sarabun New"/>
-                <w:sz w:val="24"/>
-                <w:szCs w:val="24"/>
-                <w:cs/>
-              </w:rPr>
-            </w:pPr>
-            <w:r>
-              <w:rPr>
-                <w:rFonts w:ascii="TH Sarabun New" w:eastAsia="Times New Roman" w:hAnsi="TH Sarabun New" w:cs="TH Sarabun New" w:hint="cs"/>
-                <w:sz w:val="24"/>
-                <w:szCs w:val="24"/>
-                <w:cs/>
-              </w:rPr>
-              <w:t>12</w:t>
-            </w:r>
-          </w:p>
-        </w:tc>
-        <w:tc>
-          <w:tcPr>
-            <w:tcW w:w="741" w:type="dxa"/>
-          </w:tcPr>
-          <w:p>
-            <w:pPr>
-              <w:jc w:val="center"/>
-              <w:rPr>
-                <w:rFonts w:ascii="TH Sarabun New" w:hAnsi="TH Sarabun New" w:cs="TH Sarabun New"/>
-              </w:rPr>
-            </w:pPr>
-            <w:r>
-              <w:rPr>
-                <w:rFonts w:ascii="TH Sarabun New" w:eastAsia="Times New Roman" w:hAnsi="TH Sarabun New" w:cs="TH Sarabun New" w:hint="cs"/>
-                <w:sz w:val="24"/>
-                <w:szCs w:val="24"/>
-                <w:cs/>
-              </w:rPr>
-              <w:t>ทะเล</w:t>
-            </w:r>
-          </w:p>
-        </w:tc>
-        <w:tc>
-          <w:tcPr>
-            <w:tcW w:w="1236" w:type="dxa"/>
-          </w:tcPr>
-          <w:p>
-            <w:pPr>
-              <w:jc w:val="center"/>
-              <w:rPr>
                 <w:rFonts w:ascii="TH Sarabun New" w:eastAsia="Times New Roman" w:hAnsi="TH Sarabun New" w:cs="TH Sarabun New"/>
                 <w:sz w:val="24"/>
                 <w:szCs w:val="24"/>
@@ -6734,29 +6675,6 @@
         </w:tc>
         <w:tc>
           <w:tcPr>
-            <w:tcW w:w="990" w:type="dxa"/>
-            <w:noWrap/>
-          </w:tcPr>
-          <w:p>
-            <w:pPr>
-              <w:jc w:val="right"/>
-              <w:rPr>
-                <w:rFonts w:ascii="TH Sarabun New" w:eastAsia="Times New Roman" w:hAnsi="TH Sarabun New" w:cs="TH Sarabun New" w:hint="cs"/>
-                <w:sz w:val="24"/>
-                <w:szCs w:val="24"/>
-                <w:cs/>
-              </w:rPr>
-            </w:pPr>
-            <w:r>
-              <w:rPr>
-                <w:rFonts w:ascii="TH Sarabun New" w:hAnsi="TH Sarabun New" w:cs="TH Sarabun New"/>
-              </w:rPr>
-              <w:t>13.1884</w:t>
-            </w:r>
-          </w:p>
-        </w:tc>
-        <w:tc>
-          <w:tcPr>
             <w:tcW w:w="900" w:type="dxa"/>
             <w:noWrap/>
           </w:tcPr>
@@ -6764,7 +6682,7 @@
             <w:pPr>
               <w:jc w:val="center"/>
               <w:rPr>
-                <w:rFonts w:ascii="TH Sarabun New" w:eastAsia="Times New Roman" w:hAnsi="TH Sarabun New" w:cs="TH Sarabun New" w:hint="cs"/>
+                <w:rFonts w:ascii="TH Sarabun New" w:eastAsia="Times New Roman" w:hAnsi="TH Sarabun New" w:cs="TH Sarabun New"/>
                 <w:sz w:val="24"/>
                 <w:szCs w:val="24"/>
                 <w:cs/>
@@ -6787,7 +6705,7 @@
             <w:pPr>
               <w:jc w:val="center"/>
               <w:rPr>
-                <w:rFonts w:ascii="TH Sarabun New" w:eastAsia="Times New Roman" w:hAnsi="TH Sarabun New" w:cs="TH Sarabun New" w:hint="cs"/>
+                <w:rFonts w:ascii="TH Sarabun New" w:eastAsia="Times New Roman" w:hAnsi="TH Sarabun New" w:cs="TH Sarabun New"/>
                 <w:sz w:val="24"/>
                 <w:szCs w:val="24"/>
                 <w:cs/>
@@ -6862,13 +6780,38 @@
                 <w:sz w:val="24"/>
                 <w:szCs w:val="24"/>
               </w:rPr>
-              <w:t>TBS</w:t>
-            </w:r>
-            <w:r>
-              <w:rPr>
-                <w:rFonts w:ascii="TH Sarabun New" w:eastAsia="Times New Roman" w:hAnsi="TH Sarabun New" w:cs="TH Sarabun New"/>
-                <w:sz w:val="24"/>
-                <w:szCs w:val="24"/>
+              <w:t>TBS5</w:t>
+            </w:r>
+          </w:p>
+        </w:tc>
+        <w:tc>
+          <w:tcPr>
+            <w:tcW w:w="1132" w:type="dxa"/>
+            <w:noWrap/>
+          </w:tcPr>
+          <w:p>
+            <w:pPr>
+              <w:jc w:val="center"/>
+              <w:rPr>
+                <w:rFonts w:ascii="TH Sarabun New" w:eastAsia="Times New Roman" w:hAnsi="TH Sarabun New" w:cs="TH Sarabun New"/>
+                <w:sz w:val="24"/>
+                <w:szCs w:val="24"/>
+              </w:rPr>
+            </w:pPr>
+            <w:r>
+              <w:rPr>
+                <w:rFonts w:ascii="TH Sarabun New" w:eastAsia="Times New Roman" w:hAnsi="TH Sarabun New" w:cs="TH Sarabun New"/>
+                <w:sz w:val="24"/>
+                <w:szCs w:val="24"/>
+              </w:rPr>
+              <w:t xml:space="preserve">Tugboat Sea </w:t>
+            </w:r>
+            <w:r>
+              <w:rPr>
+                <w:rFonts w:ascii="TH Sarabun New" w:eastAsia="Times New Roman" w:hAnsi="TH Sarabun New" w:cs="TH Sarabun New" w:hint="cs"/>
+                <w:sz w:val="24"/>
+                <w:szCs w:val="24"/>
+                <w:cs/>
               </w:rPr>
               <w:t>5</w:t>
             </w:r>
@@ -6876,26 +6819,51 @@
         </w:tc>
         <w:tc>
           <w:tcPr>
-            <w:tcW w:w="1132" w:type="dxa"/>
-            <w:noWrap/>
-          </w:tcPr>
-          <w:p>
-            <w:pPr>
-              <w:jc w:val="center"/>
+            <w:tcW w:w="810" w:type="dxa"/>
+            <w:noWrap/>
+          </w:tcPr>
+          <w:p>
+            <w:pPr>
+              <w:rPr>
+                <w:rFonts w:ascii="TH Sarabun New" w:eastAsia="Times New Roman" w:hAnsi="TH Sarabun New" w:cs="TH Sarabun New"/>
+                <w:sz w:val="24"/>
+                <w:szCs w:val="24"/>
+                <w:cs/>
+              </w:rPr>
+            </w:pPr>
+            <w:r>
               <w:rPr>
                 <w:rFonts w:ascii="TH Sarabun New" w:eastAsia="Times New Roman" w:hAnsi="TH Sarabun New" w:cs="TH Sarabun New" w:hint="cs"/>
                 <w:sz w:val="24"/>
                 <w:szCs w:val="24"/>
-              </w:rPr>
-            </w:pPr>
-            <w:r>
-              <w:rPr>
-                <w:rFonts w:ascii="TH Sarabun New" w:eastAsia="Times New Roman" w:hAnsi="TH Sarabun New" w:cs="TH Sarabun New"/>
-                <w:sz w:val="24"/>
-                <w:szCs w:val="24"/>
-              </w:rPr>
-              <w:t xml:space="preserve">Tugboat Sea </w:t>
-            </w:r>
+                <w:cs/>
+              </w:rPr>
+              <w:t>14,</w:t>
+            </w:r>
+            <w:r>
+              <w:rPr>
+                <w:rFonts w:ascii="TH Sarabun New" w:eastAsia="Times New Roman" w:hAnsi="TH Sarabun New" w:cs="TH Sarabun New"/>
+                <w:sz w:val="24"/>
+                <w:szCs w:val="24"/>
+              </w:rPr>
+              <w:t>500</w:t>
+            </w:r>
+          </w:p>
+        </w:tc>
+        <w:tc>
+          <w:tcPr>
+            <w:tcW w:w="690" w:type="dxa"/>
+          </w:tcPr>
+          <w:p>
+            <w:pPr>
+              <w:jc w:val="right"/>
+              <w:rPr>
+                <w:rFonts w:ascii="TH Sarabun New" w:eastAsia="Times New Roman" w:hAnsi="TH Sarabun New" w:cs="TH Sarabun New"/>
+                <w:sz w:val="24"/>
+                <w:szCs w:val="24"/>
+                <w:cs/>
+              </w:rPr>
+            </w:pPr>
             <w:r>
               <w:rPr>
                 <w:rFonts w:ascii="TH Sarabun New" w:eastAsia="Times New Roman" w:hAnsi="TH Sarabun New" w:cs="TH Sarabun New" w:hint="cs"/>
@@ -6909,17 +6877,40 @@
         </w:tc>
         <w:tc>
           <w:tcPr>
-            <w:tcW w:w="810" w:type="dxa"/>
-            <w:noWrap/>
-          </w:tcPr>
-          <w:p>
-            <w:pPr>
+            <w:tcW w:w="933" w:type="dxa"/>
+            <w:noWrap/>
+          </w:tcPr>
+          <w:p>
+            <w:pPr>
+              <w:jc w:val="right"/>
+              <w:rPr>
+                <w:rFonts w:ascii="TH Sarabun New" w:eastAsia="Times New Roman" w:hAnsi="TH Sarabun New" w:cs="TH Sarabun New"/>
+                <w:sz w:val="24"/>
+                <w:szCs w:val="24"/>
+                <w:cs/>
+              </w:rPr>
+            </w:pPr>
+            <w:r>
               <w:rPr>
                 <w:rFonts w:ascii="TH Sarabun New" w:eastAsia="Times New Roman" w:hAnsi="TH Sarabun New" w:cs="TH Sarabun New" w:hint="cs"/>
                 <w:sz w:val="24"/>
                 <w:szCs w:val="24"/>
                 <w:cs/>
               </w:rPr>
+              <w:t>12</w:t>
+            </w:r>
+          </w:p>
+        </w:tc>
+        <w:tc>
+          <w:tcPr>
+            <w:tcW w:w="741" w:type="dxa"/>
+          </w:tcPr>
+          <w:p>
+            <w:pPr>
+              <w:jc w:val="center"/>
+              <w:rPr>
+                <w:rFonts w:ascii="TH Sarabun New" w:hAnsi="TH Sarabun New" w:cs="TH Sarabun New"/>
+              </w:rPr>
             </w:pPr>
             <w:r>
               <w:rPr>
@@ -6928,117 +6919,41 @@
                 <w:szCs w:val="24"/>
                 <w:cs/>
               </w:rPr>
-              <w:t>1</w:t>
-            </w:r>
-            <w:r>
-              <w:rPr>
-                <w:rFonts w:ascii="TH Sarabun New" w:eastAsia="Times New Roman" w:hAnsi="TH Sarabun New" w:cs="TH Sarabun New" w:hint="cs"/>
-                <w:sz w:val="24"/>
-                <w:szCs w:val="24"/>
-                <w:cs/>
-              </w:rPr>
-              <w:t>4</w:t>
-            </w:r>
-            <w:r>
-              <w:rPr>
-                <w:rFonts w:ascii="TH Sarabun New" w:eastAsia="Times New Roman" w:hAnsi="TH Sarabun New" w:cs="TH Sarabun New" w:hint="cs"/>
-                <w:sz w:val="24"/>
-                <w:szCs w:val="24"/>
-                <w:cs/>
-              </w:rPr>
-              <w:t>,</w:t>
-            </w:r>
-            <w:r>
-              <w:rPr>
-                <w:rFonts w:ascii="TH Sarabun New" w:eastAsia="Times New Roman" w:hAnsi="TH Sarabun New" w:cs="TH Sarabun New"/>
-                <w:sz w:val="24"/>
-                <w:szCs w:val="24"/>
-              </w:rPr>
-              <w:t>500</w:t>
-            </w:r>
-          </w:p>
-        </w:tc>
-        <w:tc>
-          <w:tcPr>
-            <w:tcW w:w="690" w:type="dxa"/>
+              <w:t>ทะเล</w:t>
+            </w:r>
+          </w:p>
+        </w:tc>
+        <w:tc>
+          <w:tcPr>
+            <w:tcW w:w="1236" w:type="dxa"/>
+          </w:tcPr>
+          <w:p>
+            <w:pPr>
+              <w:jc w:val="center"/>
+              <w:rPr>
+                <w:rFonts w:ascii="TH Sarabun New" w:eastAsia="Times New Roman" w:hAnsi="TH Sarabun New" w:cs="TH Sarabun New"/>
+                <w:sz w:val="24"/>
+                <w:szCs w:val="24"/>
+                <w:cs/>
+              </w:rPr>
+            </w:pPr>
+            <w:r>
+              <w:rPr>
+                <w:rFonts w:ascii="TH Sarabun New" w:hAnsi="TH Sarabun New" w:cs="TH Sarabun New"/>
+              </w:rPr>
+              <w:t>13.1884</w:t>
+            </w:r>
+          </w:p>
+        </w:tc>
+        <w:tc>
+          <w:tcPr>
+            <w:tcW w:w="990" w:type="dxa"/>
+            <w:noWrap/>
           </w:tcPr>
           <w:p>
             <w:pPr>
               <w:jc w:val="right"/>
               <w:rPr>
-                <w:rFonts w:ascii="TH Sarabun New" w:eastAsia="Times New Roman" w:hAnsi="TH Sarabun New" w:cs="TH Sarabun New" w:hint="cs"/>
-                <w:sz w:val="24"/>
-                <w:szCs w:val="24"/>
-                <w:cs/>
-              </w:rPr>
-            </w:pPr>
-            <w:r>
-              <w:rPr>
-                <w:rFonts w:ascii="TH Sarabun New" w:eastAsia="Times New Roman" w:hAnsi="TH Sarabun New" w:cs="TH Sarabun New" w:hint="cs"/>
-                <w:sz w:val="24"/>
-                <w:szCs w:val="24"/>
-                <w:cs/>
-              </w:rPr>
-              <w:t>5</w:t>
-            </w:r>
-          </w:p>
-        </w:tc>
-        <w:tc>
-          <w:tcPr>
-            <w:tcW w:w="933" w:type="dxa"/>
-            <w:noWrap/>
-          </w:tcPr>
-          <w:p>
-            <w:pPr>
-              <w:jc w:val="right"/>
-              <w:rPr>
-                <w:rFonts w:ascii="TH Sarabun New" w:eastAsia="Times New Roman" w:hAnsi="TH Sarabun New" w:cs="TH Sarabun New"/>
-                <w:sz w:val="24"/>
-                <w:szCs w:val="24"/>
-                <w:cs/>
-              </w:rPr>
-            </w:pPr>
-            <w:r>
-              <w:rPr>
-                <w:rFonts w:ascii="TH Sarabun New" w:eastAsia="Times New Roman" w:hAnsi="TH Sarabun New" w:cs="TH Sarabun New" w:hint="cs"/>
-                <w:sz w:val="24"/>
-                <w:szCs w:val="24"/>
-                <w:cs/>
-              </w:rPr>
-              <w:t>12</w:t>
-            </w:r>
-          </w:p>
-        </w:tc>
-        <w:tc>
-          <w:tcPr>
-            <w:tcW w:w="741" w:type="dxa"/>
-          </w:tcPr>
-          <w:p>
-            <w:pPr>
-              <w:jc w:val="center"/>
-              <w:rPr>
-                <w:rFonts w:ascii="TH Sarabun New" w:hAnsi="TH Sarabun New" w:cs="TH Sarabun New"/>
-              </w:rPr>
-            </w:pPr>
-            <w:r>
-              <w:rPr>
-                <w:rFonts w:ascii="TH Sarabun New" w:eastAsia="Times New Roman" w:hAnsi="TH Sarabun New" w:cs="TH Sarabun New" w:hint="cs"/>
-                <w:sz w:val="24"/>
-                <w:szCs w:val="24"/>
-                <w:cs/>
-              </w:rPr>
-              <w:t>ทะเล</w:t>
-            </w:r>
-          </w:p>
-        </w:tc>
-        <w:tc>
-          <w:tcPr>
-            <w:tcW w:w="1236" w:type="dxa"/>
-          </w:tcPr>
-          <w:p>
-            <w:pPr>
-              <w:jc w:val="center"/>
-              <w:rPr>
                 <w:rFonts w:ascii="TH Sarabun New" w:eastAsia="Times New Roman" w:hAnsi="TH Sarabun New" w:cs="TH Sarabun New"/>
                 <w:sz w:val="24"/>
                 <w:szCs w:val="24"/>
@@ -7055,29 +6970,6 @@
         </w:tc>
         <w:tc>
           <w:tcPr>
-            <w:tcW w:w="990" w:type="dxa"/>
-            <w:noWrap/>
-          </w:tcPr>
-          <w:p>
-            <w:pPr>
-              <w:jc w:val="right"/>
-              <w:rPr>
-                <w:rFonts w:ascii="TH Sarabun New" w:eastAsia="Times New Roman" w:hAnsi="TH Sarabun New" w:cs="TH Sarabun New" w:hint="cs"/>
-                <w:sz w:val="24"/>
-                <w:szCs w:val="24"/>
-                <w:cs/>
-              </w:rPr>
-            </w:pPr>
-            <w:r>
-              <w:rPr>
-                <w:rFonts w:ascii="TH Sarabun New" w:hAnsi="TH Sarabun New" w:cs="TH Sarabun New"/>
-              </w:rPr>
-              <w:t>13.1884</w:t>
-            </w:r>
-          </w:p>
-        </w:tc>
-        <w:tc>
-          <w:tcPr>
             <w:tcW w:w="900" w:type="dxa"/>
             <w:noWrap/>
           </w:tcPr>
@@ -7085,7 +6977,7 @@
             <w:pPr>
               <w:jc w:val="center"/>
               <w:rPr>
-                <w:rFonts w:ascii="TH Sarabun New" w:eastAsia="Times New Roman" w:hAnsi="TH Sarabun New" w:cs="TH Sarabun New" w:hint="cs"/>
+                <w:rFonts w:ascii="TH Sarabun New" w:eastAsia="Times New Roman" w:hAnsi="TH Sarabun New" w:cs="TH Sarabun New"/>
                 <w:sz w:val="24"/>
                 <w:szCs w:val="24"/>
                 <w:cs/>
@@ -7108,7 +7000,7 @@
             <w:pPr>
               <w:jc w:val="center"/>
               <w:rPr>
-                <w:rFonts w:ascii="TH Sarabun New" w:eastAsia="Times New Roman" w:hAnsi="TH Sarabun New" w:cs="TH Sarabun New" w:hint="cs"/>
+                <w:rFonts w:ascii="TH Sarabun New" w:eastAsia="Times New Roman" w:hAnsi="TH Sarabun New" w:cs="TH Sarabun New"/>
                 <w:sz w:val="24"/>
                 <w:szCs w:val="24"/>
                 <w:cs/>
@@ -7212,11 +7104,85 @@
           <w:p>
             <w:pPr>
               <w:rPr>
+                <w:rFonts w:ascii="TH Sarabun New" w:eastAsia="Times New Roman" w:hAnsi="TH Sarabun New" w:cs="TH Sarabun New"/>
+                <w:sz w:val="24"/>
+                <w:szCs w:val="24"/>
+                <w:cs/>
+              </w:rPr>
+            </w:pPr>
+            <w:r>
+              <w:rPr>
                 <w:rFonts w:ascii="TH Sarabun New" w:eastAsia="Times New Roman" w:hAnsi="TH Sarabun New" w:cs="TH Sarabun New" w:hint="cs"/>
                 <w:sz w:val="24"/>
                 <w:szCs w:val="24"/>
                 <w:cs/>
               </w:rPr>
+              <w:t>...</w:t>
+            </w:r>
+          </w:p>
+        </w:tc>
+        <w:tc>
+          <w:tcPr>
+            <w:tcW w:w="690" w:type="dxa"/>
+          </w:tcPr>
+          <w:p>
+            <w:pPr>
+              <w:jc w:val="right"/>
+              <w:rPr>
+                <w:rFonts w:ascii="TH Sarabun New" w:eastAsia="Times New Roman" w:hAnsi="TH Sarabun New" w:cs="TH Sarabun New"/>
+                <w:sz w:val="24"/>
+                <w:szCs w:val="24"/>
+                <w:cs/>
+              </w:rPr>
+            </w:pPr>
+          </w:p>
+        </w:tc>
+        <w:tc>
+          <w:tcPr>
+            <w:tcW w:w="933" w:type="dxa"/>
+            <w:noWrap/>
+          </w:tcPr>
+          <w:p>
+            <w:pPr>
+              <w:jc w:val="right"/>
+              <w:rPr>
+                <w:rFonts w:ascii="TH Sarabun New" w:eastAsia="Times New Roman" w:hAnsi="TH Sarabun New" w:cs="TH Sarabun New"/>
+                <w:sz w:val="24"/>
+                <w:szCs w:val="24"/>
+                <w:cs/>
+              </w:rPr>
+            </w:pPr>
+          </w:p>
+        </w:tc>
+        <w:tc>
+          <w:tcPr>
+            <w:tcW w:w="741" w:type="dxa"/>
+          </w:tcPr>
+          <w:p>
+            <w:pPr>
+              <w:jc w:val="center"/>
+              <w:rPr>
+                <w:rFonts w:ascii="TH Sarabun New" w:eastAsia="Times New Roman" w:hAnsi="TH Sarabun New" w:cs="TH Sarabun New"/>
+                <w:sz w:val="24"/>
+                <w:szCs w:val="24"/>
+                <w:cs/>
+              </w:rPr>
+            </w:pPr>
+          </w:p>
+        </w:tc>
+        <w:tc>
+          <w:tcPr>
+            <w:tcW w:w="1236" w:type="dxa"/>
+          </w:tcPr>
+          <w:p>
+            <w:pPr>
+              <w:jc w:val="center"/>
+              <w:rPr>
+                <w:rFonts w:ascii="TH Sarabun New" w:eastAsia="Times New Roman" w:hAnsi="TH Sarabun New" w:cs="TH Sarabun New"/>
+                <w:sz w:val="24"/>
+                <w:szCs w:val="24"/>
+                <w:cs/>
+              </w:rPr>
             </w:pPr>
             <w:r>
               <w:rPr>
@@ -7231,132 +7197,58 @@
         </w:tc>
         <w:tc>
           <w:tcPr>
-            <w:tcW w:w="690" w:type="dxa"/>
+            <w:tcW w:w="990" w:type="dxa"/>
+            <w:noWrap/>
           </w:tcPr>
           <w:p>
             <w:pPr>
               <w:jc w:val="right"/>
               <w:rPr>
+                <w:rFonts w:ascii="TH Sarabun New" w:eastAsia="Times New Roman" w:hAnsi="TH Sarabun New" w:cs="TH Sarabun New"/>
+                <w:sz w:val="24"/>
+                <w:szCs w:val="24"/>
+                <w:cs/>
+              </w:rPr>
+            </w:pPr>
+            <w:r>
+              <w:rPr>
                 <w:rFonts w:ascii="TH Sarabun New" w:eastAsia="Times New Roman" w:hAnsi="TH Sarabun New" w:cs="TH Sarabun New" w:hint="cs"/>
                 <w:sz w:val="24"/>
                 <w:szCs w:val="24"/>
                 <w:cs/>
               </w:rPr>
-            </w:pPr>
-          </w:p>
-        </w:tc>
-        <w:tc>
-          <w:tcPr>
-            <w:tcW w:w="933" w:type="dxa"/>
-            <w:noWrap/>
-          </w:tcPr>
-          <w:p>
-            <w:pPr>
-              <w:jc w:val="right"/>
+              <w:t>...</w:t>
+            </w:r>
+          </w:p>
+        </w:tc>
+        <w:tc>
+          <w:tcPr>
+            <w:tcW w:w="900" w:type="dxa"/>
+            <w:noWrap/>
+          </w:tcPr>
+          <w:p>
+            <w:pPr>
+              <w:jc w:val="center"/>
+              <w:rPr>
+                <w:rFonts w:ascii="TH Sarabun New" w:eastAsia="Times New Roman" w:hAnsi="TH Sarabun New" w:cs="TH Sarabun New"/>
+                <w:sz w:val="24"/>
+                <w:szCs w:val="24"/>
+                <w:cs/>
+              </w:rPr>
+            </w:pPr>
+            <w:r>
               <w:rPr>
                 <w:rFonts w:ascii="TH Sarabun New" w:eastAsia="Times New Roman" w:hAnsi="TH Sarabun New" w:cs="TH Sarabun New" w:hint="cs"/>
                 <w:sz w:val="24"/>
                 <w:szCs w:val="24"/>
                 <w:cs/>
               </w:rPr>
-            </w:pPr>
-          </w:p>
-        </w:tc>
-        <w:tc>
-          <w:tcPr>
-            <w:tcW w:w="741" w:type="dxa"/>
-          </w:tcPr>
-          <w:p>
-            <w:pPr>
-              <w:jc w:val="center"/>
-              <w:rPr>
-                <w:rFonts w:ascii="TH Sarabun New" w:eastAsia="Times New Roman" w:hAnsi="TH Sarabun New" w:cs="TH Sarabun New" w:hint="cs"/>
-                <w:sz w:val="24"/>
-                <w:szCs w:val="24"/>
-                <w:cs/>
-              </w:rPr>
-            </w:pPr>
-          </w:p>
-        </w:tc>
-        <w:tc>
-          <w:tcPr>
-            <w:tcW w:w="1236" w:type="dxa"/>
-          </w:tcPr>
-          <w:p>
-            <w:pPr>
-              <w:jc w:val="center"/>
-              <w:rPr>
-                <w:rFonts w:ascii="TH Sarabun New" w:eastAsia="Times New Roman" w:hAnsi="TH Sarabun New" w:cs="TH Sarabun New" w:hint="cs"/>
-                <w:sz w:val="24"/>
-                <w:szCs w:val="24"/>
-                <w:cs/>
-              </w:rPr>
-            </w:pPr>
-            <w:r>
-              <w:rPr>
-                <w:rFonts w:ascii="TH Sarabun New" w:eastAsia="Times New Roman" w:hAnsi="TH Sarabun New" w:cs="TH Sarabun New" w:hint="cs"/>
-                <w:sz w:val="24"/>
-                <w:szCs w:val="24"/>
-                <w:cs/>
-              </w:rPr>
               <w:t>...</w:t>
             </w:r>
           </w:p>
         </w:tc>
         <w:tc>
           <w:tcPr>
-            <w:tcW w:w="990" w:type="dxa"/>
-            <w:noWrap/>
-          </w:tcPr>
-          <w:p>
-            <w:pPr>
-              <w:jc w:val="right"/>
-              <w:rPr>
-                <w:rFonts w:ascii="TH Sarabun New" w:eastAsia="Times New Roman" w:hAnsi="TH Sarabun New" w:cs="TH Sarabun New" w:hint="cs"/>
-                <w:sz w:val="24"/>
-                <w:szCs w:val="24"/>
-                <w:cs/>
-              </w:rPr>
-            </w:pPr>
-            <w:r>
-              <w:rPr>
-                <w:rFonts w:ascii="TH Sarabun New" w:eastAsia="Times New Roman" w:hAnsi="TH Sarabun New" w:cs="TH Sarabun New" w:hint="cs"/>
-                <w:sz w:val="24"/>
-                <w:szCs w:val="24"/>
-                <w:cs/>
-              </w:rPr>
-              <w:t>...</w:t>
-            </w:r>
-          </w:p>
-        </w:tc>
-        <w:tc>
-          <w:tcPr>
-            <w:tcW w:w="900" w:type="dxa"/>
-            <w:noWrap/>
-          </w:tcPr>
-          <w:p>
-            <w:pPr>
-              <w:jc w:val="center"/>
-              <w:rPr>
-                <w:rFonts w:ascii="TH Sarabun New" w:eastAsia="Times New Roman" w:hAnsi="TH Sarabun New" w:cs="TH Sarabun New" w:hint="cs"/>
-                <w:sz w:val="24"/>
-                <w:szCs w:val="24"/>
-                <w:cs/>
-              </w:rPr>
-            </w:pPr>
-            <w:r>
-              <w:rPr>
-                <w:rFonts w:ascii="TH Sarabun New" w:eastAsia="Times New Roman" w:hAnsi="TH Sarabun New" w:cs="TH Sarabun New" w:hint="cs"/>
-                <w:sz w:val="24"/>
-                <w:szCs w:val="24"/>
-                <w:cs/>
-              </w:rPr>
-              <w:t>...</w:t>
-            </w:r>
-          </w:p>
-        </w:tc>
-        <w:tc>
-          <w:tcPr>
             <w:tcW w:w="1029" w:type="dxa"/>
             <w:noWrap/>
           </w:tcPr>
@@ -7364,7 +7256,7 @@
             <w:pPr>
               <w:jc w:val="center"/>
               <w:rPr>
-                <w:rFonts w:ascii="TH Sarabun New" w:eastAsia="Times New Roman" w:hAnsi="TH Sarabun New" w:cs="TH Sarabun New" w:hint="cs"/>
+                <w:rFonts w:ascii="TH Sarabun New" w:eastAsia="Times New Roman" w:hAnsi="TH Sarabun New" w:cs="TH Sarabun New"/>
                 <w:sz w:val="24"/>
                 <w:szCs w:val="24"/>
                 <w:cs/>
@@ -7474,11 +7366,36 @@
           <w:p>
             <w:pPr>
               <w:rPr>
+                <w:rFonts w:ascii="TH Sarabun New" w:eastAsia="Times New Roman" w:hAnsi="TH Sarabun New" w:cs="TH Sarabun New"/>
+                <w:sz w:val="24"/>
+                <w:szCs w:val="24"/>
+                <w:cs/>
+              </w:rPr>
+            </w:pPr>
+            <w:r>
+              <w:rPr>
                 <w:rFonts w:ascii="TH Sarabun New" w:eastAsia="Times New Roman" w:hAnsi="TH Sarabun New" w:cs="TH Sarabun New" w:hint="cs"/>
                 <w:sz w:val="24"/>
                 <w:szCs w:val="24"/>
                 <w:cs/>
               </w:rPr>
+              <w:t>10,000</w:t>
+            </w:r>
+          </w:p>
+        </w:tc>
+        <w:tc>
+          <w:tcPr>
+            <w:tcW w:w="690" w:type="dxa"/>
+          </w:tcPr>
+          <w:p>
+            <w:pPr>
+              <w:jc w:val="right"/>
+              <w:rPr>
+                <w:rFonts w:ascii="TH Sarabun New" w:eastAsia="Times New Roman" w:hAnsi="TH Sarabun New" w:cs="TH Sarabun New"/>
+                <w:sz w:val="24"/>
+                <w:szCs w:val="24"/>
+                <w:cs/>
+              </w:rPr>
             </w:pPr>
             <w:r>
               <w:rPr>
@@ -7487,8 +7404,25 @@
                 <w:szCs w:val="24"/>
                 <w:cs/>
               </w:rPr>
-              <w:t>1</w:t>
-            </w:r>
+              <w:t>4</w:t>
+            </w:r>
+          </w:p>
+        </w:tc>
+        <w:tc>
+          <w:tcPr>
+            <w:tcW w:w="933" w:type="dxa"/>
+            <w:noWrap/>
+          </w:tcPr>
+          <w:p>
+            <w:pPr>
+              <w:jc w:val="right"/>
+              <w:rPr>
+                <w:rFonts w:ascii="TH Sarabun New" w:eastAsia="Times New Roman" w:hAnsi="TH Sarabun New" w:cs="TH Sarabun New"/>
+                <w:sz w:val="24"/>
+                <w:szCs w:val="24"/>
+                <w:cs/>
+              </w:rPr>
+            </w:pPr>
             <w:r>
               <w:rPr>
                 <w:rFonts w:ascii="TH Sarabun New" w:eastAsia="Times New Roman" w:hAnsi="TH Sarabun New" w:cs="TH Sarabun New" w:hint="cs"/>
@@ -7496,8 +7430,21 @@
                 <w:szCs w:val="24"/>
                 <w:cs/>
               </w:rPr>
-              <w:t>0</w:t>
-            </w:r>
+              <w:t>10</w:t>
+            </w:r>
+          </w:p>
+        </w:tc>
+        <w:tc>
+          <w:tcPr>
+            <w:tcW w:w="741" w:type="dxa"/>
+          </w:tcPr>
+          <w:p>
+            <w:pPr>
+              <w:jc w:val="center"/>
+              <w:rPr>
+                <w:rFonts w:ascii="TH Sarabun New" w:hAnsi="TH Sarabun New" w:cs="TH Sarabun New"/>
+              </w:rPr>
+            </w:pPr>
             <w:r>
               <w:rPr>
                 <w:rFonts w:ascii="TH Sarabun New" w:eastAsia="Times New Roman" w:hAnsi="TH Sarabun New" w:cs="TH Sarabun New" w:hint="cs"/>
@@ -7505,101 +7452,42 @@
                 <w:szCs w:val="24"/>
                 <w:cs/>
               </w:rPr>
-              <w:t>,</w:t>
-            </w:r>
-            <w:r>
-              <w:rPr>
-                <w:rFonts w:ascii="TH Sarabun New" w:eastAsia="Times New Roman" w:hAnsi="TH Sarabun New" w:cs="TH Sarabun New" w:hint="cs"/>
-                <w:sz w:val="24"/>
-                <w:szCs w:val="24"/>
-                <w:cs/>
-              </w:rPr>
-              <w:t>000</w:t>
-            </w:r>
-          </w:p>
-        </w:tc>
-        <w:tc>
-          <w:tcPr>
-            <w:tcW w:w="690" w:type="dxa"/>
+              <w:t>แม่น้ำ</w:t>
+            </w:r>
+          </w:p>
+        </w:tc>
+        <w:tc>
+          <w:tcPr>
+            <w:tcW w:w="1236" w:type="dxa"/>
+          </w:tcPr>
+          <w:p>
+            <w:pPr>
+              <w:jc w:val="center"/>
+              <w:rPr>
+                <w:rFonts w:ascii="TH Sarabun New" w:eastAsia="Times New Roman" w:hAnsi="TH Sarabun New" w:cs="TH Sarabun New"/>
+                <w:sz w:val="24"/>
+                <w:szCs w:val="24"/>
+                <w:cs/>
+              </w:rPr>
+            </w:pPr>
+            <w:r>
+              <w:rPr>
+                <w:rFonts w:ascii="TH Sarabun New" w:hAnsi="TH Sarabun New" w:cs="TH Sarabun New"/>
+              </w:rPr>
+              <w:t>13.1884</w:t>
+            </w:r>
+          </w:p>
+        </w:tc>
+        <w:tc>
+          <w:tcPr>
+            <w:tcW w:w="990" w:type="dxa"/>
+            <w:noWrap/>
           </w:tcPr>
           <w:p>
             <w:pPr>
               <w:jc w:val="right"/>
               <w:rPr>
-                <w:rFonts w:ascii="TH Sarabun New" w:eastAsia="Times New Roman" w:hAnsi="TH Sarabun New" w:cs="TH Sarabun New" w:hint="cs"/>
-                <w:sz w:val="24"/>
-                <w:szCs w:val="24"/>
-                <w:cs/>
-              </w:rPr>
-            </w:pPr>
-            <w:r>
-              <w:rPr>
-                <w:rFonts w:ascii="TH Sarabun New" w:eastAsia="Times New Roman" w:hAnsi="TH Sarabun New" w:cs="TH Sarabun New" w:hint="cs"/>
-                <w:sz w:val="24"/>
-                <w:szCs w:val="24"/>
-                <w:cs/>
-              </w:rPr>
-              <w:t>4</w:t>
-            </w:r>
-          </w:p>
-        </w:tc>
-        <w:tc>
-          <w:tcPr>
-            <w:tcW w:w="933" w:type="dxa"/>
-            <w:noWrap/>
-          </w:tcPr>
-          <w:p>
-            <w:pPr>
-              <w:jc w:val="right"/>
-              <w:rPr>
-                <w:rFonts w:ascii="TH Sarabun New" w:eastAsia="Times New Roman" w:hAnsi="TH Sarabun New" w:cs="TH Sarabun New" w:hint="cs"/>
-                <w:sz w:val="24"/>
-                <w:szCs w:val="24"/>
-                <w:cs/>
-              </w:rPr>
-            </w:pPr>
-            <w:r>
-              <w:rPr>
-                <w:rFonts w:ascii="TH Sarabun New" w:eastAsia="Times New Roman" w:hAnsi="TH Sarabun New" w:cs="TH Sarabun New" w:hint="cs"/>
-                <w:sz w:val="24"/>
-                <w:szCs w:val="24"/>
-                <w:cs/>
-              </w:rPr>
-              <w:t>10</w:t>
-            </w:r>
-          </w:p>
-        </w:tc>
-        <w:tc>
-          <w:tcPr>
-            <w:tcW w:w="741" w:type="dxa"/>
-          </w:tcPr>
-          <w:p>
-            <w:pPr>
-              <w:jc w:val="center"/>
-              <w:rPr>
-                <w:rFonts w:ascii="TH Sarabun New" w:hAnsi="TH Sarabun New" w:cs="TH Sarabun New"/>
-              </w:rPr>
-            </w:pPr>
-            <w:r>
-              <w:rPr>
-                <w:rFonts w:ascii="TH Sarabun New" w:eastAsia="Times New Roman" w:hAnsi="TH Sarabun New" w:cs="TH Sarabun New" w:hint="cs"/>
-                <w:sz w:val="24"/>
-                <w:szCs w:val="24"/>
-                <w:cs/>
-              </w:rPr>
-              <w:t>แม่น้ำ</w:t>
-            </w:r>
-          </w:p>
-        </w:tc>
-        <w:tc>
-          <w:tcPr>
-            <w:tcW w:w="1236" w:type="dxa"/>
-          </w:tcPr>
-          <w:p>
-            <w:pPr>
-              <w:jc w:val="center"/>
-              <w:rPr>
-                <w:rFonts w:ascii="TH Sarabun New" w:eastAsia="Times New Roman" w:hAnsi="TH Sarabun New" w:cs="TH Sarabun New" w:hint="cs"/>
+                <w:rFonts w:ascii="TH Sarabun New" w:eastAsia="Times New Roman" w:hAnsi="TH Sarabun New" w:cs="TH Sarabun New"/>
                 <w:sz w:val="24"/>
                 <w:szCs w:val="24"/>
                 <w:cs/>
@@ -7615,29 +7503,6 @@
         </w:tc>
         <w:tc>
           <w:tcPr>
-            <w:tcW w:w="990" w:type="dxa"/>
-            <w:noWrap/>
-          </w:tcPr>
-          <w:p>
-            <w:pPr>
-              <w:jc w:val="right"/>
-              <w:rPr>
-                <w:rFonts w:ascii="TH Sarabun New" w:eastAsia="Times New Roman" w:hAnsi="TH Sarabun New" w:cs="TH Sarabun New" w:hint="cs"/>
-                <w:sz w:val="24"/>
-                <w:szCs w:val="24"/>
-                <w:cs/>
-              </w:rPr>
-            </w:pPr>
-            <w:r>
-              <w:rPr>
-                <w:rFonts w:ascii="TH Sarabun New" w:hAnsi="TH Sarabun New" w:cs="TH Sarabun New"/>
-              </w:rPr>
-              <w:t>13.1884</w:t>
-            </w:r>
-          </w:p>
-        </w:tc>
-        <w:tc>
-          <w:tcPr>
             <w:tcW w:w="900" w:type="dxa"/>
             <w:noWrap/>
           </w:tcPr>
@@ -7645,7 +7510,7 @@
             <w:pPr>
               <w:jc w:val="center"/>
               <w:rPr>
-                <w:rFonts w:ascii="TH Sarabun New" w:eastAsia="Times New Roman" w:hAnsi="TH Sarabun New" w:cs="TH Sarabun New" w:hint="cs"/>
+                <w:rFonts w:ascii="TH Sarabun New" w:eastAsia="Times New Roman" w:hAnsi="TH Sarabun New" w:cs="TH Sarabun New"/>
                 <w:sz w:val="24"/>
                 <w:szCs w:val="24"/>
                 <w:cs/>
@@ -7668,7 +7533,7 @@
             <w:pPr>
               <w:jc w:val="center"/>
               <w:rPr>
-                <w:rFonts w:ascii="TH Sarabun New" w:eastAsia="Times New Roman" w:hAnsi="TH Sarabun New" w:cs="TH Sarabun New" w:hint="cs"/>
+                <w:rFonts w:ascii="TH Sarabun New" w:eastAsia="Times New Roman" w:hAnsi="TH Sarabun New" w:cs="TH Sarabun New"/>
                 <w:sz w:val="24"/>
                 <w:szCs w:val="24"/>
                 <w:cs/>
@@ -7823,7 +7688,7 @@
         <w:ind w:right="-46"/>
         <w:jc w:val="thaiDistribute"/>
         <w:rPr>
-          <w:rFonts w:ascii="TH Sarabun New" w:hAnsi="TH Sarabun New" w:cs="TH Sarabun New" w:hint="cs"/>
+          <w:rFonts w:ascii="TH Sarabun New" w:hAnsi="TH Sarabun New" w:cs="TH Sarabun New"/>
           <w:sz w:val="32"/>
           <w:szCs w:val="32"/>
         </w:rPr>
@@ -7882,7 +7747,7 @@
         <w:ind w:left="360" w:right="-46"/>
         <w:jc w:val="thaiDistribute"/>
         <w:rPr>
-          <w:rFonts w:ascii="TH Sarabun New" w:hAnsi="TH Sarabun New" w:cs="TH Sarabun New" w:hint="cs"/>
+          <w:rFonts w:ascii="TH Sarabun New" w:hAnsi="TH Sarabun New" w:cs="TH Sarabun New"/>
           <w:sz w:val="32"/>
           <w:szCs w:val="32"/>
           <w:cs/>
@@ -11451,7 +11316,7 @@
               <w:spacing w:after="0" w:line="240" w:lineRule="auto"/>
               <w:jc w:val="center"/>
               <w:rPr>
-                <w:rFonts w:ascii="TH Sarabun New" w:eastAsia="Times New Roman" w:hAnsi="TH Sarabun New" w:cs="TH Sarabun New" w:hint="cs"/>
+                <w:rFonts w:ascii="TH Sarabun New" w:eastAsia="Times New Roman" w:hAnsi="TH Sarabun New" w:cs="TH Sarabun New"/>
                 <w:color w:val="000000"/>
                 <w:kern w:val="0"/>
                 <w:sz w:val="28"/>
@@ -15355,29 +15220,7 @@
                 <w:cs/>
                 <w14:ligatures w14:val="none"/>
               </w:rPr>
-              <w:t xml:space="preserve">น้ำหนักรวม การขนส่ง </w:t>
-            </w:r>
-            <w:r>
-              <w:rPr>
-                <w:rFonts w:ascii="TH Sarabun New" w:eastAsia="Times New Roman" w:hAnsi="TH Sarabun New" w:cs="TH Sarabun New" w:hint="cs"/>
-                <w:color w:val="000000"/>
-                <w:kern w:val="0"/>
-                <w:sz w:val="28"/>
-                <w:cs/>
-                <w14:ligatures w14:val="none"/>
-              </w:rPr>
-              <w:t>40</w:t>
-            </w:r>
-            <w:r>
-              <w:rPr>
-                <w:rFonts w:ascii="TH Sarabun New" w:eastAsia="Times New Roman" w:hAnsi="TH Sarabun New" w:cs="TH Sarabun New" w:hint="cs"/>
-                <w:color w:val="000000"/>
-                <w:kern w:val="0"/>
-                <w:sz w:val="28"/>
-                <w:cs/>
-                <w14:ligatures w14:val="none"/>
-              </w:rPr>
-              <w:t>,000</w:t>
+              <w:t>น้ำหนักรวม การขนส่ง 40,000</w:t>
             </w:r>
           </w:p>
         </w:tc>
@@ -20272,29 +20115,7 @@
                 <w:cs/>
                 <w14:ligatures w14:val="none"/>
               </w:rPr>
-              <w:t xml:space="preserve">น้ำหนักรวม การขนส่ง </w:t>
-            </w:r>
-            <w:r>
-              <w:rPr>
-                <w:rFonts w:ascii="TH Sarabun New" w:eastAsia="Times New Roman" w:hAnsi="TH Sarabun New" w:cs="TH Sarabun New" w:hint="cs"/>
-                <w:color w:val="000000"/>
-                <w:kern w:val="0"/>
-                <w:sz w:val="28"/>
-                <w:cs/>
-                <w14:ligatures w14:val="none"/>
-              </w:rPr>
-              <w:t>50</w:t>
-            </w:r>
-            <w:r>
-              <w:rPr>
-                <w:rFonts w:ascii="TH Sarabun New" w:eastAsia="Times New Roman" w:hAnsi="TH Sarabun New" w:cs="TH Sarabun New" w:hint="cs"/>
-                <w:color w:val="000000"/>
-                <w:kern w:val="0"/>
-                <w:sz w:val="28"/>
-                <w:cs/>
-                <w14:ligatures w14:val="none"/>
-              </w:rPr>
-              <w:t>,000</w:t>
+              <w:t>น้ำหนักรวม การขนส่ง 50,000</w:t>
             </w:r>
           </w:p>
         </w:tc>
@@ -20309,7 +20130,7 @@
         <w:ind w:right="-46" w:firstLine="720"/>
         <w:jc w:val="thaiDistribute"/>
         <w:rPr>
-          <w:rFonts w:ascii="TH Sarabun New" w:hAnsi="TH Sarabun New" w:cs="TH Sarabun New" w:hint="cs"/>
+          <w:rFonts w:ascii="TH Sarabun New" w:hAnsi="TH Sarabun New" w:cs="TH Sarabun New"/>
           <w:sz w:val="32"/>
           <w:szCs w:val="32"/>
         </w:rPr>
@@ -20800,6 +20621,7 @@
       <w:r>
         <w:rPr>
           <w:rFonts w:cs="Cordia New"/>
+          <w:noProof/>
           <w:cs/>
         </w:rPr>
         <w:lastRenderedPageBreak/>
@@ -20859,7 +20681,7 @@
         <w:ind w:left="360" w:right="-46"/>
         <w:jc w:val="center"/>
         <w:rPr>
-          <w:rFonts w:ascii="TH Sarabun New" w:hAnsi="TH Sarabun New" w:cs="TH Sarabun New" w:hint="cs"/>
+          <w:rFonts w:ascii="TH Sarabun New" w:hAnsi="TH Sarabun New" w:cs="TH Sarabun New"/>
           <w:sz w:val="32"/>
           <w:szCs w:val="32"/>
           <w:cs/>
@@ -20921,11 +20743,6 @@
       </w:r>
     </w:p>
     <w:p>
-      <w:pPr>
-        <w:rPr>
-          <w:rFonts w:hint="cs"/>
-        </w:rPr>
-      </w:pPr>
       <w:r>
         <w:lastRenderedPageBreak/>
         <w:t xml:space="preserve">         </w:t>
@@ -21005,7 +20822,7 @@
         <w:ind w:left="360" w:right="-46"/>
         <w:jc w:val="thaiDistribute"/>
         <w:rPr>
-          <w:rFonts w:ascii="TH Sarabun New" w:hAnsi="TH Sarabun New" w:cs="TH Sarabun New" w:hint="cs"/>
+          <w:rFonts w:ascii="TH Sarabun New" w:hAnsi="TH Sarabun New" w:cs="TH Sarabun New"/>
           <w:b/>
           <w:bCs/>
           <w:sz w:val="32"/>
@@ -21019,7 +20836,7 @@
         <w:ind w:left="360" w:right="-46"/>
         <w:jc w:val="thaiDistribute"/>
         <w:rPr>
-          <w:rFonts w:ascii="TH Sarabun New" w:hAnsi="TH Sarabun New" w:cs="TH Sarabun New" w:hint="cs"/>
+          <w:rFonts w:ascii="TH Sarabun New" w:hAnsi="TH Sarabun New" w:cs="TH Sarabun New"/>
           <w:sz w:val="32"/>
           <w:szCs w:val="32"/>
           <w:cs/>
@@ -21725,7 +21542,7 @@
           <w:p>
             <w:pPr>
               <w:rPr>
-                <w:rFonts w:ascii="TH Sarabun New" w:hAnsi="TH Sarabun New" w:cs="TH Sarabun New" w:hint="cs"/>
+                <w:rFonts w:ascii="TH Sarabun New" w:hAnsi="TH Sarabun New" w:cs="TH Sarabun New"/>
                 <w:sz w:val="28"/>
                 <w:cs/>
               </w:rPr>
@@ -21904,7 +21721,7 @@
         <w:ind w:left="360" w:right="-46"/>
         <w:jc w:val="thaiDistribute"/>
         <w:rPr>
-          <w:rFonts w:ascii="TH Sarabun New" w:hAnsi="TH Sarabun New" w:cs="TH Sarabun New" w:hint="cs"/>
+          <w:rFonts w:ascii="TH Sarabun New" w:hAnsi="TH Sarabun New" w:cs="TH Sarabun New"/>
           <w:sz w:val="32"/>
           <w:szCs w:val="32"/>
           <w:cs/>
@@ -23660,7 +23477,7 @@
         <w:ind w:left="360" w:right="-46"/>
         <w:jc w:val="thaiDistribute"/>
         <w:rPr>
-          <w:rFonts w:ascii="TH Sarabun New" w:hAnsi="TH Sarabun New" w:cs="TH Sarabun New" w:hint="cs"/>
+          <w:rFonts w:ascii="TH Sarabun New" w:hAnsi="TH Sarabun New" w:cs="TH Sarabun New"/>
           <w:sz w:val="32"/>
           <w:szCs w:val="32"/>
           <w:cs/>
@@ -23696,18 +23513,7 @@
           <w:szCs w:val="32"/>
           <w:cs/>
         </w:rPr>
-        <w:t>3.</w:t>
-      </w:r>
-      <w:r>
-        <w:rPr>
-          <w:rFonts w:ascii="TH Sarabun New" w:hAnsi="TH Sarabun New" w:cs="TH Sarabun New" w:hint="cs"/>
-          <w:b/>
-          <w:bCs/>
-          <w:sz w:val="32"/>
-          <w:szCs w:val="32"/>
-          <w:cs/>
-        </w:rPr>
-        <w:t>3</w:t>
+        <w:t>3.3</w:t>
       </w:r>
       <w:r>
         <w:rPr>
@@ -24485,7 +24291,7 @@
         <w:ind w:left="360" w:right="-46"/>
         <w:jc w:val="thaiDistribute"/>
         <w:rPr>
-          <w:rFonts w:ascii="TH Sarabun New" w:hAnsi="TH Sarabun New" w:cs="TH Sarabun New" w:hint="cs"/>
+          <w:rFonts w:ascii="TH Sarabun New" w:hAnsi="TH Sarabun New" w:cs="TH Sarabun New"/>
           <w:sz w:val="32"/>
           <w:szCs w:val="32"/>
         </w:rPr>
@@ -26992,13 +26798,13 @@
     <w:p>
       <w:pPr>
         <w:rPr>
-          <w:rFonts w:hint="cs"/>
           <w:cs/>
         </w:rPr>
       </w:pPr>
       <w:r>
         <w:rPr>
           <w:rFonts w:cs="Cordia New"/>
+          <w:noProof/>
           <w:cs/>
         </w:rPr>
         <w:drawing>
@@ -27057,7 +26863,7 @@
         <w:ind w:left="360" w:right="-46"/>
         <w:jc w:val="thaiDistribute"/>
         <w:rPr>
-          <w:rFonts w:ascii="TH Sarabun New" w:hAnsi="TH Sarabun New" w:cs="TH Sarabun New" w:hint="cs"/>
+          <w:rFonts w:ascii="TH Sarabun New" w:hAnsi="TH Sarabun New" w:cs="TH Sarabun New"/>
           <w:color w:val="FF0000"/>
           <w:sz w:val="32"/>
           <w:szCs w:val="32"/>
@@ -27099,19 +26905,7 @@
           <w:szCs w:val="32"/>
           <w:highlight w:val="yellow"/>
         </w:rPr>
-        <w:t>AA</w:t>
-      </w:r>
-      <w:r>
-        <w:rPr>
-          <w:rFonts w:ascii="TH Sarabun New" w:hAnsi="TH Sarabun New" w:cs="TH Sarabun New"/>
-          <w:b/>
-          <w:bCs/>
-          <w:color w:val="FF0000"/>
-          <w:sz w:val="32"/>
-          <w:szCs w:val="32"/>
-          <w:highlight w:val="yellow"/>
-        </w:rPr>
-        <w:t>2</w:t>
+        <w:t>AA2</w:t>
       </w:r>
       <w:r>
         <w:rPr>
@@ -27169,7 +26963,6 @@
     <w:p>
       <w:pPr>
         <w:rPr>
-          <w:rFonts w:hint="cs"/>
           <w:cs/>
         </w:rPr>
       </w:pPr>
@@ -27320,7 +27113,7 @@
         <w:ind w:left="360" w:right="-46"/>
         <w:jc w:val="thaiDistribute"/>
         <w:rPr>
-          <w:rFonts w:ascii="TH Sarabun New" w:hAnsi="TH Sarabun New" w:cs="TH Sarabun New" w:hint="cs"/>
+          <w:rFonts w:ascii="TH Sarabun New" w:hAnsi="TH Sarabun New" w:cs="TH Sarabun New"/>
           <w:sz w:val="32"/>
           <w:szCs w:val="32"/>
         </w:rPr>
@@ -29487,27 +29280,7 @@
                 <w:sz w:val="28"/>
                 <w:cs/>
               </w:rPr>
-              <w:t>น้ำหนัก</w:t>
-            </w:r>
-            <w:r>
-              <w:rPr>
-                <w:rFonts w:ascii="TH Sarabun New" w:hAnsi="TH Sarabun New" w:cs="TH Sarabun New"/>
-                <w:b/>
-                <w:bCs/>
-                <w:sz w:val="28"/>
-                <w:cs/>
-              </w:rPr>
-              <w:t>รวม</w:t>
-            </w:r>
-            <w:r>
-              <w:rPr>
-                <w:rFonts w:ascii="TH Sarabun New" w:hAnsi="TH Sarabun New" w:cs="TH Sarabun New"/>
-                <w:b/>
-                <w:bCs/>
-                <w:sz w:val="28"/>
-                <w:cs/>
-              </w:rPr>
-              <w:t>ขนส่ง (ตัน)</w:t>
+              <w:t>น้ำหนักรวมขนส่ง (ตัน)</w:t>
             </w:r>
           </w:p>
         </w:tc>
@@ -31832,18 +31605,7 @@
           <w:szCs w:val="32"/>
           <w:cs/>
         </w:rPr>
-        <w:t>4.</w:t>
-      </w:r>
-      <w:r>
-        <w:rPr>
-          <w:rFonts w:ascii="TH Sarabun New" w:hAnsi="TH Sarabun New" w:cs="TH Sarabun New" w:hint="cs"/>
-          <w:b/>
-          <w:bCs/>
-          <w:sz w:val="32"/>
-          <w:szCs w:val="32"/>
-          <w:cs/>
-        </w:rPr>
-        <w:t>3</w:t>
+        <w:t>4.3</w:t>
       </w:r>
       <w:r>
         <w:rPr>
@@ -32143,7 +31905,7 @@
           <w:p>
             <w:pPr>
               <w:rPr>
-                <w:rFonts w:ascii="TH Sarabun New" w:hAnsi="TH Sarabun New" w:cs="TH Sarabun New" w:hint="cs"/>
+                <w:rFonts w:ascii="TH Sarabun New" w:hAnsi="TH Sarabun New" w:cs="TH Sarabun New"/>
                 <w:sz w:val="28"/>
                 <w:cs/>
               </w:rPr>
@@ -32198,13 +31960,7 @@
               <w:rPr>
                 <w:rFonts w:ascii="TH Sarabun New" w:hAnsi="TH Sarabun New" w:cs="TH Sarabun New"/>
               </w:rPr>
-              <w:t>O</w:t>
-            </w:r>
-            <w:r>
-              <w:rPr>
-                <w:rFonts w:ascii="TH Sarabun New" w:hAnsi="TH Sarabun New" w:cs="TH Sarabun New"/>
-              </w:rPr>
-              <w:t>2</w:t>
+              <w:t>O2</w:t>
             </w:r>
           </w:p>
         </w:tc>
@@ -32335,13 +32091,7 @@
               <w:rPr>
                 <w:rFonts w:ascii="TH Sarabun New" w:hAnsi="TH Sarabun New" w:cs="TH Sarabun New"/>
               </w:rPr>
-              <w:t>O</w:t>
-            </w:r>
-            <w:r>
-              <w:rPr>
-                <w:rFonts w:ascii="TH Sarabun New" w:hAnsi="TH Sarabun New" w:cs="TH Sarabun New"/>
-              </w:rPr>
-              <w:t>3</w:t>
+              <w:t>O3</w:t>
             </w:r>
           </w:p>
         </w:tc>
@@ -32573,7 +32323,7 @@
         <w:ind w:left="360" w:right="-46"/>
         <w:jc w:val="thaiDistribute"/>
         <w:rPr>
-          <w:rFonts w:ascii="TH Sarabun New" w:hAnsi="TH Sarabun New" w:cs="TH Sarabun New" w:hint="cs"/>
+          <w:rFonts w:ascii="TH Sarabun New" w:hAnsi="TH Sarabun New" w:cs="TH Sarabun New"/>
           <w:b/>
           <w:bCs/>
           <w:sz w:val="32"/>
@@ -32587,7 +32337,7 @@
         <w:ind w:right="-46"/>
         <w:jc w:val="thaiDistribute"/>
         <w:rPr>
-          <w:rFonts w:ascii="TH Sarabun New" w:hAnsi="TH Sarabun New" w:cs="TH Sarabun New" w:hint="cs"/>
+          <w:rFonts w:ascii="TH Sarabun New" w:hAnsi="TH Sarabun New" w:cs="TH Sarabun New"/>
           <w:b/>
           <w:bCs/>
           <w:sz w:val="32"/>
@@ -32600,7 +32350,6 @@
     <w:p>
       <w:pPr>
         <w:rPr>
-          <w:rFonts w:hint="cs"/>
           <w:cs/>
         </w:rPr>
       </w:pPr>
@@ -41451,6 +41200,7 @@
   <w:style w:type="character" w:default="1" w:styleId="DefaultParagraphFont">
     <w:name w:val="Default Paragraph Font"/>
     <w:uiPriority w:val="1"/>
+    <w:semiHidden/>
     <w:unhideWhenUsed/>
   </w:style>
   <w:style w:type="table" w:default="1" w:styleId="TableNormal">

</xml_diff>